<commit_message>
Some more info on using Wigner distributions.
</commit_message>
<xml_diff>
--- a/custom_diffuser_cam_ray_duran_eecs_590_fall_2021_rev3.docx
+++ b/custom_diffuser_cam_ray_duran_eecs_590_fall_2021_rev3.docx
@@ -2022,66 +2022,93 @@
         <w:rPr>
           <w:lang w:val="en-US"/>
         </w:rPr>
-        <w:t xml:space="preserve">assumption, </w:t>
+        <w:t>assumption</w:t>
+      </w:r>
+      <w:r>
+        <w:rPr>
+          <w:lang w:val="en-US"/>
+        </w:rPr>
+        <w:t>.</w:t>
+      </w:r>
+      <w:r>
+        <w:rPr>
+          <w:lang w:val="en-US"/>
+        </w:rPr>
+        <w:t xml:space="preserve"> An</w:t>
+      </w:r>
+      <w:r>
+        <w:rPr>
+          <w:lang w:val="en-US"/>
+        </w:rPr>
+        <w:t xml:space="preserve"> alternative way would use wave-optics that better model diffractive effects.</w:t>
+      </w:r>
+      <w:r>
+        <w:rPr>
+          <w:lang w:val="en-US"/>
+        </w:rPr>
+        <w:t xml:space="preserve"> Here the Wigner distribution</w:t>
+      </w:r>
+      <w:r>
+        <w:rPr>
+          <w:lang w:val="en-US"/>
+        </w:rPr>
+        <w:t>, originally developed to study quantum mechanics, can be used</w:t>
+      </w:r>
+      <w:r>
+        <w:rPr>
+          <w:lang w:val="en-US"/>
+        </w:rPr>
+        <w:t xml:space="preserve"> </w:t>
+      </w:r>
+      <w:r>
+        <w:rPr>
+          <w:lang w:val="en-US"/>
+        </w:rPr>
+        <w:t xml:space="preserve">to model the light field without the diffuser to sensor </w:t>
       </w:r>
       <w:proofErr w:type="gramStart"/>
       <w:r>
         <w:rPr>
           <w:lang w:val="en-US"/>
         </w:rPr>
-        <w:t>An</w:t>
+        <w:t>constraint</w:t>
+      </w:r>
+      <w:r>
+        <w:rPr>
+          <w:lang w:val="en-US"/>
+        </w:rPr>
+        <w:t>( see</w:t>
       </w:r>
       <w:proofErr w:type="gramEnd"/>
       <w:r>
         <w:rPr>
           <w:lang w:val="en-US"/>
         </w:rPr>
-        <w:t xml:space="preserve"> alternative way would use wave-optics that better model diffractive effects. </w:t>
-      </w:r>
-      <w:r>
-        <w:rPr>
-          <w:lang w:val="en-US"/>
-        </w:rPr>
-        <w:t>&lt;START HERE&gt;</w:t>
-      </w:r>
-      <w:r>
-        <w:rPr>
-          <w:lang w:val="en-US"/>
-        </w:rPr>
-        <w:t xml:space="preserve">Here we can make use of the </w:t>
-      </w:r>
-      <w:r>
-        <w:rPr>
-          <w:lang w:val="en-US"/>
-        </w:rPr>
-        <w:t xml:space="preserve">note on how to model </w:t>
-      </w:r>
-      <w:r>
-        <w:rPr>
-          <w:lang w:val="en-US"/>
-        </w:rPr>
-        <w:t xml:space="preserve">that </w:t>
-      </w:r>
-      <w:r>
-        <w:rPr>
-          <w:lang w:val="en-US"/>
-        </w:rPr>
-        <w:t xml:space="preserve">we hopefully intend to investigate along with characterizing PSF measurements for diffusers is to incorporate Wigner </w:t>
+        <w:t xml:space="preserve"> reference for </w:t>
       </w:r>
       <w:proofErr w:type="spellStart"/>
       <w:r>
         <w:rPr>
           <w:lang w:val="en-US"/>
         </w:rPr>
-        <w:t>distirbutions</w:t>
+        <w:t>wigner</w:t>
       </w:r>
       <w:proofErr w:type="spellEnd"/>
       <w:r>
         <w:rPr>
           <w:lang w:val="en-US"/>
         </w:rPr>
-        <w:t xml:space="preserve"> ……</w:t>
-      </w:r>
+        <w:t>)</w:t>
+      </w:r>
+    </w:p>
+    <w:p>
+      <w:pPr>
+        <w:pStyle w:val="BodyText"/>
+        <w:ind w:firstLine="0pt"/>
+        <w:rPr>
+          <w:lang w:val="en-US"/>
+        </w:rPr>
+      </w:pPr>
     </w:p>
     <w:p>
       <w:pPr>
@@ -2096,7 +2123,11 @@
         <w:pStyle w:val="BodyText"/>
       </w:pPr>
       <w:r>
-        <w:t>The template will number citations consecutively within brackets [1]. The sentence punctuation follows the bracket [2]. Refer simply to the reference number, as in [3]—do not use “Ref. [3]” or “reference [3]” except at the beginning of a sentence: “Reference [3] was the first</w:t>
+        <w:t xml:space="preserve">The template will number citations consecutively within brackets [1]. The sentence punctuation follows the bracket [2]. Refer simply to the reference number, as in [3]—do not use </w:t>
+      </w:r>
+      <w:r>
+        <w:lastRenderedPageBreak/>
+        <w:t>“Ref. [3]” or “reference [3]” except at the beginning of a sentence: “Reference [3] was the first</w:t>
       </w:r>
       <w:r>
         <w:rPr>
@@ -2116,7 +2147,6 @@
         <w:pStyle w:val="BodyText"/>
       </w:pPr>
       <w:r>
-        <w:lastRenderedPageBreak/>
         <w:t>Number footnotes separately in superscripts. Place the actual footnote at the bottom of the column in which it was cited. Do not put footnotes in the</w:t>
       </w:r>
       <w:r>

</xml_diff>

<commit_message>
Added more to conclusion portion
</commit_message>
<xml_diff>
--- a/custom_diffuser_cam_ray_duran_eecs_590_fall_2021_rev3.docx
+++ b/custom_diffuser_cam_ray_duran_eecs_590_fall_2021_rev3.docx
@@ -232,15 +232,7 @@
         <w:pStyle w:val="BodyText"/>
       </w:pPr>
       <w:r>
-        <w:t xml:space="preserve">The main motivation for a </w:t>
-      </w:r>
-      <w:proofErr w:type="spellStart"/>
-      <w:r>
-        <w:t>DiffuserCam</w:t>
-      </w:r>
-      <w:proofErr w:type="spellEnd"/>
-      <w:r>
-        <w:t xml:space="preserve"> is to provide a light field representation of 4-D information into a 2-D sensor. While capturing spatial and angle information we want the system to be inexpensive, flexible, and compact. Providing such a system as described above falls in the realm of light-field imaging which lends itself to many applications: 3D neural activity. (ref:</w:t>
+        <w:t>The main motivation for a DiffuserCam is to provide a light field representation of 4-D information into a 2-D sensor. While capturing spatial and angle information we want the system to be inexpensive, flexible, and compact. Providing such a system as described above falls in the realm of light-field imaging which lends itself to many applications: 3D neural activity. (ref:</w:t>
       </w:r>
       <w:r>
         <w:rPr>
@@ -528,23 +520,12 @@
         </w:rPr>
         <w:t xml:space="preserve"> </w:t>
       </w:r>
-      <w:proofErr w:type="spellStart"/>
-      <w:r>
-        <w:rPr>
-          <w:lang w:val="en-US"/>
-        </w:rPr>
-        <w:t>W</w:t>
-      </w:r>
-      <w:r>
-        <w:t>h</w:t>
-      </w:r>
-      <w:r>
-        <w:rPr>
-          <w:lang w:val="en-US"/>
-        </w:rPr>
-        <w:t>en</w:t>
-      </w:r>
-      <w:proofErr w:type="spellEnd"/>
+      <w:r>
+        <w:rPr>
+          <w:lang w:val="en-US"/>
+        </w:rPr>
+        <w:t>When</w:t>
+      </w:r>
       <w:r>
         <w:rPr>
           <w:lang w:val="en-US"/>
@@ -1468,7 +1449,22 @@
         <w:pStyle w:val="BodyText"/>
       </w:pPr>
       <w:r>
-        <w:t xml:space="preserve">As a result, with a small investment, several hundred dollars, we propose a more stable and practical solution that increases the prospect of repeated success.  As a first step we construct a custom housing using a 3-d printer. Below is a diagram of the housing. (See diagram). The housing is built on top of a sensor (list part #)  </w:t>
+        <w:t xml:space="preserve">As a result, with a small investment, several hundred dollars, we propose a more stable and practical solution that increases the prospect of repeated success.  As a first step we construct a custom housing using a 3-d printer. Below is a diagram of the housing. (See diagram). The housing is built on top of a sensor (list part #) </w:t>
+      </w:r>
+      <w:r>
+        <w:rPr>
+          <w:lang w:val="en-US"/>
+        </w:rPr>
+        <w:t xml:space="preserve">. The housing could stabilize the sensor and with a way to move the aperture up and down provide an easy way to perform the calibration that would yield us a good point spread function </w:t>
+      </w:r>
+      <w:r>
+        <w:rPr>
+          <w:lang w:val="en-US"/>
+        </w:rPr>
+        <w:t>that would be manifested as an expected caustic pattern.</w:t>
+      </w:r>
+      <w:r>
+        <w:t xml:space="preserve"> </w:t>
       </w:r>
     </w:p>
     <w:p>
@@ -1606,13 +1602,65 @@
         <w:rPr>
           <w:lang w:val="en-US"/>
         </w:rPr>
-        <w:t>diffuser. For</w:t>
-      </w:r>
-      <w:r>
-        <w:rPr>
-          <w:lang w:val="en-US"/>
-        </w:rPr>
-        <w:t xml:space="preserve"> off-axis modeling, when we develop a forward model, we often assume that the diffuser is a pure phase modulation element</w:t>
+        <w:t xml:space="preserve">diffuser. </w:t>
+      </w:r>
+      <w:r>
+        <w:rPr>
+          <w:lang w:val="en-US"/>
+        </w:rPr>
+        <w:t xml:space="preserve">Here with “good optics”, meaning not with commodity </w:t>
+      </w:r>
+      <w:r>
+        <w:rPr>
+          <w:lang w:val="en-US"/>
+        </w:rPr>
+        <w:t>items</w:t>
+      </w:r>
+      <w:r>
+        <w:rPr>
+          <w:lang w:val="en-US"/>
+        </w:rPr>
+        <w:t xml:space="preserve"> that we used in our experiments a </w:t>
+      </w:r>
+      <w:r>
+        <w:rPr>
+          <w:sz w:val="18"/>
+          <w:szCs w:val="18"/>
+        </w:rPr>
+        <w:t>FoV of +/- 42 degrees in the x -axis and +/- 30.5 degrees in y-axis</w:t>
+      </w:r>
+      <w:r>
+        <w:rPr>
+          <w:sz w:val="18"/>
+          <w:szCs w:val="18"/>
+          <w:lang w:val="en-US"/>
+        </w:rPr>
+        <w:t xml:space="preserve"> was attained.</w:t>
+      </w:r>
+      <w:r>
+        <w:rPr>
+          <w:sz w:val="18"/>
+          <w:szCs w:val="18"/>
+        </w:rPr>
+        <w:t xml:space="preserve"> </w:t>
+      </w:r>
+      <w:r>
+        <w:rPr>
+          <w:lang w:val="en-US"/>
+        </w:rPr>
+        <w:t>For</w:t>
+      </w:r>
+      <w:r>
+        <w:rPr>
+          <w:lang w:val="en-US"/>
+        </w:rPr>
+        <w:t xml:space="preserve"> off-axis modeling, when we develop a forward model, we often assume </w:t>
+      </w:r>
+      <w:r>
+        <w:rPr>
+          <w:lang w:val="en-US"/>
+        </w:rPr>
+        <w:t>that the diffuser is a pure phase modulation element</w:t>
       </w:r>
       <w:r>
         <w:rPr>
@@ -1632,327 +1680,541 @@
         </w:rPr>
         <w:t xml:space="preserve">, </w:t>
       </w:r>
+      <w:r>
+        <w:rPr>
+          <w:lang w:val="en-US"/>
+        </w:rPr>
+        <w:t>Antipa [</w:t>
+      </w:r>
+      <w:r>
+        <w:rPr>
+          <w:lang w:val="en-US"/>
+        </w:rPr>
+        <w:t>1] states that only one calibration is needed, yet they even recommend one at each depth of the object</w:t>
+      </w:r>
+      <w:r>
+        <w:rPr>
+          <w:lang w:val="en-US"/>
+        </w:rPr>
+        <w:t xml:space="preserve">, which adds complexity to the overall system and makes reconstruction problematic for objects that are complex. Finally, the number of point sources of the object limit the accuracy of reconstruction. Note this is different than a regular camera where the </w:t>
+      </w:r>
+      <w:r>
+        <w:rPr>
+          <w:lang w:val="en-US"/>
+        </w:rPr>
+        <w:t>computation is not a function of the object.</w:t>
+      </w:r>
+      <w:r>
+        <w:rPr>
+          <w:lang w:val="en-US"/>
+        </w:rPr>
+        <w:t xml:space="preserve"> Antipa[1] and Cai[X] both show the effect of increasing the complexity of and object, with [X] showing the </w:t>
+      </w:r>
+      <w:r>
+        <w:rPr>
+          <w:lang w:val="en-US"/>
+        </w:rPr>
+        <w:t>increase of condition number for an increase in angular sampling.</w:t>
+      </w:r>
+      <w:r>
+        <w:rPr>
+          <w:lang w:val="en-US"/>
+        </w:rPr>
+        <w:t xml:space="preserve"> </w:t>
+      </w:r>
+      <w:r>
+        <w:rPr>
+          <w:lang w:val="en-US"/>
+        </w:rPr>
+        <w:t xml:space="preserve"> </w:t>
+      </w:r>
+    </w:p>
+    <w:p>
+      <w:pPr>
+        <w:pStyle w:val="Heading1"/>
+      </w:pPr>
+      <w:r>
+        <w:t>Conclusion</w:t>
+      </w:r>
+    </w:p>
+    <w:p>
+      <w:pPr>
+        <w:pStyle w:val="BodyText"/>
+        <w:rPr>
+          <w:u w:val="words"/>
+          <w:lang w:val="en-US"/>
+        </w:rPr>
+      </w:pPr>
+      <w:r>
+        <w:rPr>
+          <w:lang w:val="en-US"/>
+        </w:rPr>
+        <w:t xml:space="preserve">Following the guide outlined in </w:t>
+      </w:r>
+      <w:r>
+        <w:rPr>
+          <w:lang w:val="en-US"/>
+        </w:rPr>
+        <w:t>Antipa [</w:t>
+      </w:r>
+      <w:r>
+        <w:rPr>
+          <w:lang w:val="en-US"/>
+        </w:rPr>
+        <w:t xml:space="preserve">1], we tried to </w:t>
+      </w:r>
+      <w:r>
+        <w:rPr>
+          <w:lang w:val="en-US"/>
+        </w:rPr>
+        <w:t xml:space="preserve">build with the same components that were outlined in their </w:t>
+      </w:r>
+      <w:r>
+        <w:rPr>
+          <w:lang w:val="en-US"/>
+        </w:rPr>
+        <w:t>tutorial.</w:t>
+      </w:r>
+      <w:r>
+        <w:rPr>
+          <w:u w:val="words"/>
+          <w:lang w:val="en-US"/>
+        </w:rPr>
+        <w:t xml:space="preserve"> </w:t>
+      </w:r>
+      <w:r>
+        <w:rPr>
+          <w:lang w:val="en-US"/>
+        </w:rPr>
+        <w:t xml:space="preserve">We listed two of the </w:t>
+      </w:r>
+      <w:r>
+        <w:rPr>
+          <w:lang w:val="en-US"/>
+        </w:rPr>
+        <w:t>challenges</w:t>
+      </w:r>
+      <w:r>
+        <w:rPr>
+          <w:lang w:val="en-US"/>
+        </w:rPr>
+        <w:t xml:space="preserve"> encountered, one was modifying</w:t>
+      </w:r>
+      <w:r>
+        <w:rPr>
+          <w:lang w:val="en-US"/>
+        </w:rPr>
+        <w:t xml:space="preserve"> the sensor and</w:t>
+      </w:r>
+      <w:r>
+        <w:rPr>
+          <w:lang w:val="en-US"/>
+        </w:rPr>
+        <w:t xml:space="preserve"> the second was perform</w:t>
+      </w:r>
+      <w:r>
+        <w:rPr>
+          <w:lang w:val="en-US"/>
+        </w:rPr>
+        <w:t xml:space="preserve">ing </w:t>
+      </w:r>
+      <w:r>
+        <w:rPr>
+          <w:lang w:val="en-US"/>
+        </w:rPr>
+        <w:t>calibration.</w:t>
+      </w:r>
+      <w:r>
+        <w:rPr>
+          <w:lang w:val="en-US"/>
+        </w:rPr>
+        <w:t xml:space="preserve"> We were not able to get a satisfactory caustic pattern that would allow us with some accuracy to recover the object. Also, with both of our chosen diffusers, single sided </w:t>
+      </w:r>
+      <w:r>
+        <w:rPr>
+          <w:lang w:val="en-US"/>
+        </w:rPr>
+        <w:t>tape,</w:t>
+      </w:r>
+      <w:r>
+        <w:rPr>
+          <w:lang w:val="en-US"/>
+        </w:rPr>
+        <w:t xml:space="preserve"> and </w:t>
+      </w:r>
+      <w:r>
+        <w:rPr>
+          <w:lang w:val="en-US"/>
+        </w:rPr>
+        <w:t>double-sided</w:t>
+      </w:r>
+      <w:r>
+        <w:rPr>
+          <w:lang w:val="en-US"/>
+        </w:rPr>
+        <w:t xml:space="preserve"> tape, we had the same point spread function on our sensor</w:t>
+      </w:r>
+      <w:r>
+        <w:rPr>
+          <w:lang w:val="en-US"/>
+        </w:rPr>
+        <w:t>.</w:t>
+      </w:r>
+    </w:p>
+    <w:p>
+      <w:pPr>
+        <w:pStyle w:val="BodyText"/>
+        <w:rPr>
+          <w:lang w:val="en-US"/>
+        </w:rPr>
+      </w:pPr>
+      <w:r>
+        <w:rPr>
+          <w:lang w:val="en-US"/>
+        </w:rPr>
+        <w:t>There are three things that we would like to expand on after this project. The first</w:t>
+      </w:r>
+      <w:r>
+        <w:rPr>
+          <w:lang w:val="en-US"/>
+        </w:rPr>
+        <w:t xml:space="preserve"> is </w:t>
+      </w:r>
+      <w:r>
+        <w:t>&lt;We are currently setting up a lab to replicate the work of Antipa</w:t>
+      </w:r>
       <w:proofErr w:type="gramStart"/>
       <w:r>
-        <w:rPr>
-          <w:lang w:val="en-US"/>
-        </w:rPr>
-        <w:t>Antipa[</w:t>
+        <w:t>…..</w:t>
       </w:r>
       <w:proofErr w:type="gramEnd"/>
       <w:r>
-        <w:rPr>
-          <w:lang w:val="en-US"/>
-        </w:rPr>
-        <w:t xml:space="preserve">1] states that only one calibration is needed, yet they </w:t>
-      </w:r>
-      <w:r>
-        <w:rPr>
-          <w:lang w:val="en-US"/>
-        </w:rPr>
-        <w:t>even recommend one at each depth of the object</w:t>
-      </w:r>
-      <w:r>
-        <w:rPr>
-          <w:lang w:val="en-US"/>
-        </w:rPr>
-        <w:t xml:space="preserve">, which adds complexity to the overall system and makes reconstruction problematic for objects that are complex. Finally, the number of point sources of the object limit the accuracy of reconstruction. Note this is different than a regular camera where the </w:t>
-      </w:r>
-      <w:r>
-        <w:rPr>
-          <w:lang w:val="en-US"/>
-        </w:rPr>
-        <w:t>computation is not a function of the object.</w:t>
-      </w:r>
-      <w:r>
-        <w:rPr>
-          <w:lang w:val="en-US"/>
-        </w:rPr>
-        <w:t xml:space="preserve"> Antipa[1] and Cai[X] both show the effect of increasing the complexity of and object, with [X] showing the </w:t>
-      </w:r>
-      <w:r>
-        <w:rPr>
-          <w:lang w:val="en-US"/>
-        </w:rPr>
-        <w:t>increase of condition number for an increase in angular sampling.</w:t>
-      </w:r>
-      <w:r>
-        <w:rPr>
-          <w:lang w:val="en-US"/>
-        </w:rPr>
+        <w:t>&gt;&lt; Here are some specs from the system that we are trying to build &gt;</w:t>
+      </w:r>
+      <w:r>
+        <w:rPr>
+          <w:lang w:val="en-US"/>
+        </w:rPr>
+        <w:t xml:space="preserve">. </w:t>
+      </w:r>
+    </w:p>
+    <w:p>
+      <w:pPr>
+        <w:pStyle w:val="BodyText"/>
+        <w:rPr>
+          <w:lang w:val="en-US"/>
+        </w:rPr>
+      </w:pPr>
+      <w:r>
+        <w:rPr>
+          <w:lang w:val="en-US"/>
+        </w:rPr>
+        <w:t>The second item that w</w:t>
+      </w:r>
+      <w:r>
+        <w:rPr>
+          <w:lang w:val="en-US"/>
+        </w:rPr>
+        <w:t>e</w:t>
+      </w:r>
+      <w:r>
+        <w:t xml:space="preserve"> hope to explore</w:t>
+      </w:r>
+      <w:r>
+        <w:rPr>
+          <w:lang w:val="en-US"/>
+        </w:rPr>
+        <w:t xml:space="preserve"> is to </w:t>
+      </w:r>
+      <w:r>
+        <w:t>model PSF</w:t>
+      </w:r>
+      <w:r>
+        <w:rPr>
+          <w:lang w:val="en-US"/>
+        </w:rPr>
+        <w:t>s</w:t>
+      </w:r>
+      <w:r>
+        <w:t xml:space="preserve"> with a formula </w:t>
+      </w:r>
+      <w:r>
+        <w:t>like</w:t>
+      </w:r>
+      <w:r>
+        <w:t xml:space="preserve"> J</w:t>
+      </w:r>
+      <w:r>
+        <w:rPr>
+          <w:lang w:val="en-US"/>
+        </w:rPr>
+        <w:t>i</w:t>
+      </w:r>
+      <w:r>
+        <w:t>n</w:t>
+      </w:r>
+      <w:r>
+        <w:rPr>
+          <w:lang w:val="en-US"/>
+        </w:rPr>
+        <w:t>[X}</w:t>
+      </w:r>
+      <w:r>
         <w:t xml:space="preserve"> </w:t>
       </w:r>
-      <w:r>
-        <w:rPr>
-          <w:lang w:val="en-US"/>
-        </w:rPr>
-        <w:t xml:space="preserve"> </w:t>
+      <w:proofErr w:type="gramStart"/>
+      <w:r>
+        <w:t>and also</w:t>
+      </w:r>
+      <w:proofErr w:type="gramEnd"/>
+      <w:r>
+        <w:t xml:space="preserve"> look at off -axis performance</w:t>
+      </w:r>
+      <w:r>
+        <w:rPr>
+          <w:lang w:val="en-US"/>
+        </w:rPr>
+        <w:t xml:space="preserve">. </w:t>
+      </w:r>
+      <w:r>
+        <w:t xml:space="preserve">The paper from( reference </w:t>
+      </w:r>
+      <w:r>
+        <w:rPr>
+          <w:lang w:val="en-US"/>
+        </w:rPr>
+        <w:t>&lt;</w:t>
+      </w:r>
+      <w:r>
+        <w:t xml:space="preserve">JIN&gt; outlines a method that can help with avoiding the use of extensive calibration in order to provide better reconstruction. The idea is based on using Fourier optics first to express the system PSF as a function with only one unknown variable, which is the diffuser phase distribution.  Then </w:t>
+      </w:r>
+      <w:proofErr w:type="spellStart"/>
+      <w:r>
+        <w:t>JIn</w:t>
+      </w:r>
+      <w:proofErr w:type="spellEnd"/>
+      <w:r>
+        <w:t xml:space="preserve"> et al. proceeds to estimate the diffuser phase by using laser beam shaping theory. Using an architecture with a </w:t>
+      </w:r>
+      <w:r>
+        <w:t>Fourier</w:t>
+      </w:r>
+      <w:r>
+        <w:t xml:space="preserve"> lens between the diffuser and the sensor, and that fact that a far-field distribution of laser beams is proportional to the Fourier Transform of the near-field distribution, the phase of the diffuser corresponds to the phase of the diffuser which then corresponds </w:t>
+      </w:r>
+      <w:proofErr w:type="spellStart"/>
+      <w:r>
+        <w:t>ot</w:t>
+      </w:r>
+      <w:proofErr w:type="spellEnd"/>
+      <w:r>
+        <w:t xml:space="preserve"> the near-field component, retrievable by phase retrieval methods( here we make reference to </w:t>
+      </w:r>
+      <w:proofErr w:type="spellStart"/>
+      <w:r>
+        <w:t>JIn’s</w:t>
+      </w:r>
+      <w:proofErr w:type="spellEnd"/>
+      <w:r>
+        <w:t xml:space="preserve"> paper and use ref 20-22}</w:t>
       </w:r>
     </w:p>
     <w:p>
       <w:pPr>
         <w:pStyle w:val="BodyText"/>
         <w:ind w:firstLine="0pt"/>
-      </w:pPr>
-    </w:p>
-    <w:p>
-      <w:pPr>
-        <w:pStyle w:val="BodyText"/>
-      </w:pPr>
-      <w:r>
-        <w:rPr>
-          <w:lang w:val="en-US"/>
-        </w:rPr>
-        <w:t xml:space="preserve">Our approach in this paper centered on the ideas developed by </w:t>
+        <w:rPr>
+          <w:lang w:val="en-US"/>
+        </w:rPr>
+      </w:pPr>
+      <w:r>
+        <w:rPr>
+          <w:lang w:val="en-US"/>
+        </w:rPr>
+        <w:t>T</w:t>
+      </w:r>
+      <w:r>
+        <w:rPr>
+          <w:lang w:val="en-US"/>
+        </w:rPr>
+        <w:t xml:space="preserve">he third area that we would like to expand on is how the models </w:t>
+      </w:r>
+      <w:r>
+        <w:rPr>
+          <w:lang w:val="en-US"/>
+        </w:rPr>
+        <w:t>are built a</w:t>
+      </w:r>
+      <w:r>
+        <w:rPr>
+          <w:lang w:val="en-US"/>
+        </w:rPr>
+        <w:t>round</w:t>
+      </w:r>
+      <w:r>
+        <w:rPr>
+          <w:lang w:val="en-US"/>
+        </w:rPr>
+        <w:t xml:space="preserve"> light field fundamentals. For example, our diffuser cam using the ideas outlined by </w:t>
+      </w:r>
+      <w:proofErr w:type="gramStart"/>
+      <w:r>
+        <w:rPr>
+          <w:lang w:val="en-US"/>
+        </w:rPr>
+        <w:t>Antipa[</w:t>
+      </w:r>
+      <w:proofErr w:type="gramEnd"/>
+      <w:r>
+        <w:rPr>
+          <w:lang w:val="en-US"/>
+        </w:rPr>
+        <w:t>1] is built by using ray optics. Here we note the main limitation of this approach is that</w:t>
+      </w:r>
+      <w:r>
+        <w:rPr>
+          <w:lang w:val="en-US"/>
+        </w:rPr>
+        <w:t xml:space="preserve"> it</w:t>
+      </w:r>
+      <w:r>
+        <w:rPr>
+          <w:lang w:val="en-US"/>
+        </w:rPr>
+        <w:t xml:space="preserve"> assumes that the diffuser to sensor distances </w:t>
+      </w:r>
+      <w:r>
+        <w:rPr>
+          <w:lang w:val="en-US"/>
+        </w:rPr>
+        <w:t>is</w:t>
+      </w:r>
+      <w:r>
+        <w:rPr>
+          <w:lang w:val="en-US"/>
+        </w:rPr>
+        <w:t xml:space="preserve"> small. For many applications this is not a good </w:t>
+      </w:r>
+      <w:r>
+        <w:rPr>
+          <w:lang w:val="en-US"/>
+        </w:rPr>
+        <w:t>assumption</w:t>
+      </w:r>
+      <w:r>
+        <w:rPr>
+          <w:lang w:val="en-US"/>
+        </w:rPr>
+        <w:t>.</w:t>
+      </w:r>
+      <w:r>
+        <w:rPr>
+          <w:lang w:val="en-US"/>
+        </w:rPr>
+        <w:t xml:space="preserve"> An</w:t>
+      </w:r>
+      <w:r>
+        <w:rPr>
+          <w:lang w:val="en-US"/>
+        </w:rPr>
+        <w:t xml:space="preserve"> alternative way would use wave-optics that better model diffractive effects.</w:t>
+      </w:r>
+      <w:r>
+        <w:rPr>
+          <w:lang w:val="en-US"/>
+        </w:rPr>
+        <w:t xml:space="preserve"> Here the Wigner distribution</w:t>
+      </w:r>
+      <w:r>
+        <w:rPr>
+          <w:lang w:val="en-US"/>
+        </w:rPr>
+        <w:t>, originally developed to study quantum mechanics, can be used</w:t>
+      </w:r>
+      <w:r>
+        <w:rPr>
+          <w:lang w:val="en-US"/>
+        </w:rPr>
+        <w:t xml:space="preserve"> </w:t>
+      </w:r>
+      <w:r>
+        <w:rPr>
+          <w:lang w:val="en-US"/>
+        </w:rPr>
+        <w:t xml:space="preserve">to model the light field without the diffuser to sensor </w:t>
+      </w:r>
+      <w:proofErr w:type="gramStart"/>
+      <w:r>
+        <w:rPr>
+          <w:lang w:val="en-US"/>
+        </w:rPr>
+        <w:t>constraint</w:t>
+      </w:r>
+      <w:r>
+        <w:rPr>
+          <w:lang w:val="en-US"/>
+        </w:rPr>
+        <w:t>( see</w:t>
+      </w:r>
+      <w:proofErr w:type="gramEnd"/>
+      <w:r>
+        <w:rPr>
+          <w:lang w:val="en-US"/>
+        </w:rPr>
+        <w:t xml:space="preserve"> reference for </w:t>
       </w:r>
       <w:proofErr w:type="spellStart"/>
-      <w:proofErr w:type="gramStart"/>
-      <w:r>
-        <w:rPr>
-          <w:lang w:val="en-US"/>
-        </w:rPr>
-        <w:t>Anitpa</w:t>
+      <w:r>
+        <w:rPr>
+          <w:lang w:val="en-US"/>
+        </w:rPr>
+        <w:t>wigner</w:t>
       </w:r>
       <w:proofErr w:type="spellEnd"/>
       <w:r>
         <w:rPr>
           <w:lang w:val="en-US"/>
         </w:rPr>
-        <w:t>[</w:t>
-      </w:r>
-      <w:proofErr w:type="gramEnd"/>
-      <w:r>
-        <w:rPr>
-          <w:lang w:val="en-US"/>
-        </w:rPr>
-        <w:t xml:space="preserve">1]. </w:t>
-      </w:r>
-      <w:r>
-        <w:t>&lt;Use of Cai to get rid of assumptions in Antipa&gt;</w:t>
-      </w:r>
-    </w:p>
-    <w:p>
-      <w:pPr>
-        <w:pStyle w:val="BodyText"/>
-      </w:pPr>
-      <w:r>
-        <w:t xml:space="preserve">Another concern with diffuser imaging is </w:t>
-      </w:r>
-    </w:p>
-    <w:p>
-      <w:pPr>
-        <w:pStyle w:val="Heading1"/>
-      </w:pPr>
-      <w:r>
-        <w:t>Conclusion</w:t>
-      </w:r>
-    </w:p>
-    <w:p>
-      <w:pPr>
-        <w:pStyle w:val="BodyText"/>
-        <w:rPr>
-          <w:u w:val="words"/>
-          <w:lang w:val="en-US"/>
-        </w:rPr>
-      </w:pPr>
-      <w:r>
-        <w:rPr>
-          <w:lang w:val="en-US"/>
-        </w:rPr>
-        <w:t xml:space="preserve">Following the guide outlined in </w:t>
-      </w:r>
-      <w:proofErr w:type="gramStart"/>
-      <w:r>
-        <w:rPr>
-          <w:lang w:val="en-US"/>
-        </w:rPr>
-        <w:t>Antipa[</w:t>
-      </w:r>
-      <w:proofErr w:type="gramEnd"/>
-      <w:r>
-        <w:rPr>
-          <w:lang w:val="en-US"/>
-        </w:rPr>
-        <w:t xml:space="preserve">1], we tried to </w:t>
-      </w:r>
-      <w:r>
-        <w:rPr>
-          <w:lang w:val="en-US"/>
-        </w:rPr>
-        <w:t xml:space="preserve">build with the same components that were outlined in their tutorial. </w:t>
-      </w:r>
-      <w:r>
-        <w:rPr>
-          <w:u w:val="single"/>
-          <w:lang w:val="en-US"/>
-        </w:rPr>
-        <w:t>E</w:t>
-      </w:r>
-      <w:r>
-        <w:rPr>
-          <w:u w:val="words"/>
-          <w:lang w:val="en-US"/>
-        </w:rPr>
-        <w:t xml:space="preserve"> listed the challenges of modifying the sensor and calibration.</w:t>
-      </w:r>
-    </w:p>
-    <w:p>
-      <w:pPr>
-        <w:pStyle w:val="BodyText"/>
-        <w:rPr>
-          <w:lang w:val="en-US"/>
-        </w:rPr>
-      </w:pPr>
-      <w:r>
-        <w:rPr>
-          <w:lang w:val="en-US"/>
-        </w:rPr>
-        <w:t>There are three things that we would like to expand on after this project. The first</w:t>
-      </w:r>
-      <w:r>
-        <w:rPr>
-          <w:lang w:val="en-US"/>
-        </w:rPr>
-        <w:t xml:space="preserve"> is </w:t>
-      </w:r>
-      <w:r>
-        <w:t>&lt;We are currently setting up a lab to replicate the work of Antipa</w:t>
-      </w:r>
-      <w:proofErr w:type="gramStart"/>
-      <w:r>
-        <w:t>…..</w:t>
-      </w:r>
-      <w:proofErr w:type="gramEnd"/>
-      <w:r>
-        <w:t>&gt;&lt; Here are some specs from the system that we are trying to build &gt;</w:t>
-      </w:r>
-      <w:r>
-        <w:rPr>
-          <w:lang w:val="en-US"/>
-        </w:rPr>
-        <w:t xml:space="preserve">. </w:t>
-      </w:r>
-    </w:p>
-    <w:p>
-      <w:pPr>
-        <w:pStyle w:val="BodyText"/>
-        <w:rPr>
-          <w:lang w:val="en-US"/>
-        </w:rPr>
-      </w:pPr>
-      <w:r>
-        <w:rPr>
-          <w:lang w:val="en-US"/>
-        </w:rPr>
-        <w:t>The second item that w</w:t>
-      </w:r>
-      <w:r>
-        <w:rPr>
-          <w:lang w:val="en-US"/>
-        </w:rPr>
-        <w:t>e</w:t>
-      </w:r>
-      <w:r>
-        <w:t xml:space="preserve"> hope to explore</w:t>
-      </w:r>
-      <w:r>
-        <w:rPr>
-          <w:lang w:val="en-US"/>
-        </w:rPr>
-        <w:t xml:space="preserve"> is to </w:t>
-      </w:r>
-      <w:r>
-        <w:t>model PSF</w:t>
-      </w:r>
-      <w:r>
-        <w:rPr>
-          <w:lang w:val="en-US"/>
-        </w:rPr>
-        <w:t>s</w:t>
-      </w:r>
-      <w:r>
-        <w:t xml:space="preserve"> with a formula </w:t>
-      </w:r>
-      <w:r>
-        <w:t>like</w:t>
-      </w:r>
-      <w:r>
-        <w:t xml:space="preserve"> J</w:t>
-      </w:r>
-      <w:r>
-        <w:rPr>
-          <w:lang w:val="en-US"/>
-        </w:rPr>
-        <w:t>i</w:t>
-      </w:r>
-      <w:r>
-        <w:t>n</w:t>
-      </w:r>
-      <w:r>
-        <w:rPr>
-          <w:lang w:val="en-US"/>
-        </w:rPr>
-        <w:t>[X}</w:t>
+        <w:t>)</w:t>
+      </w:r>
+    </w:p>
+    <w:p>
+      <w:pPr>
+        <w:jc w:val="both"/>
+      </w:pPr>
+      <w:r>
+        <w:t xml:space="preserve">The overall paradigm of using a diffuser to capture 4-D plenoptic information in a 2-D sensor </w:t>
+      </w:r>
+      <w:r>
+        <w:t xml:space="preserve">in engineering terms </w:t>
+      </w:r>
+      <w:r>
+        <w:lastRenderedPageBreak/>
+        <w:t>means less samples and an overall reduction in the complexity of the acquisition system. This translates into</w:t>
       </w:r>
       <w:r>
         <w:t xml:space="preserve"> </w:t>
       </w:r>
-      <w:proofErr w:type="gramStart"/>
-      <w:r>
-        <w:t>and also</w:t>
-      </w:r>
-      <w:proofErr w:type="gramEnd"/>
-      <w:r>
-        <w:t xml:space="preserve"> look at off -axis performance</w:t>
-      </w:r>
-      <w:r>
-        <w:rPr>
-          <w:lang w:val="en-US"/>
-        </w:rPr>
-        <w:t xml:space="preserve">. </w:t>
-      </w:r>
-      <w:r>
-        <w:t xml:space="preserve">The paper from( reference </w:t>
-      </w:r>
-      <w:r>
-        <w:rPr>
-          <w:lang w:val="en-US"/>
-        </w:rPr>
-        <w:t>&lt;</w:t>
-      </w:r>
-      <w:r>
-        <w:t xml:space="preserve">JIN&gt; outlines a method that can help with avoiding the use of extensive calibration in order to provide better reconstruction. The idea is based on using Fourier optics first to express the system PSF as a function with only one unknown variable, which is the diffuser phase distribution.  Then </w:t>
-      </w:r>
-      <w:proofErr w:type="spellStart"/>
-      <w:r>
-        <w:t>JIn</w:t>
-      </w:r>
-      <w:proofErr w:type="spellEnd"/>
-      <w:r>
-        <w:t xml:space="preserve"> et al. proceeds to estimate the diffuser phase by using laser beam shaping theory. Using an architecture with a </w:t>
-      </w:r>
-      <w:r>
-        <w:t>Fourier</w:t>
-      </w:r>
-      <w:r>
-        <w:t xml:space="preserve"> lens between the diffuser and the sensor, and that fact that a far-field distribution of laser beams is proportional to the Fourier Transform of the near-field distribution, the phase of the diffuser corresponds to the phase of the diffuser which then corresponds </w:t>
-      </w:r>
-      <w:proofErr w:type="spellStart"/>
-      <w:r>
-        <w:t>ot</w:t>
-      </w:r>
-      <w:proofErr w:type="spellEnd"/>
-      <w:r>
-        <w:t xml:space="preserve"> the near-field component, retrievable by phase retrieval methods( here we make reference to </w:t>
-      </w:r>
-      <w:proofErr w:type="spellStart"/>
-      <w:r>
-        <w:t>JIn’s</w:t>
-      </w:r>
-      <w:proofErr w:type="spellEnd"/>
-      <w:r>
-        <w:t xml:space="preserve"> paper and use ref 20-22}</w:t>
-      </w:r>
+      <w:r>
+        <w:t>1) less power, 2)</w:t>
+      </w:r>
+      <w:r>
+        <w:t xml:space="preserve"> </w:t>
+      </w:r>
+      <w:r>
+        <w:t>less hardware</w:t>
+      </w:r>
+      <w:r>
+        <w:t xml:space="preserve"> </w:t>
+      </w:r>
+      <w:r>
+        <w:t>,3) simpler algorithms for acquiring (directly proportional to hardware), 4) less speed for sampling (even non-uniform sampling), 5) less bandwidth, and 6) less storage and a general ability of the engineer to trade-off performance given the “compactness” of sensing.</w:t>
+      </w:r>
+    </w:p>
+    <w:p>
+      <w:pPr>
+        <w:jc w:val="both"/>
+      </w:pPr>
     </w:p>
     <w:p>
       <w:pPr>
@@ -1966,93 +2228,31 @@
         <w:rPr>
           <w:lang w:val="en-US"/>
         </w:rPr>
-        <w:t>T</w:t>
-      </w:r>
-      <w:r>
-        <w:rPr>
-          <w:lang w:val="en-US"/>
-        </w:rPr>
-        <w:t xml:space="preserve">he third area that we would like to expand on is how the models </w:t>
-      </w:r>
-      <w:r>
-        <w:rPr>
-          <w:lang w:val="en-US"/>
-        </w:rPr>
-        <w:t xml:space="preserve">are built about light field fundamentals. For example, our diffuser cam using the ideas outlined by </w:t>
-      </w:r>
-      <w:proofErr w:type="gramStart"/>
-      <w:r>
-        <w:rPr>
-          <w:lang w:val="en-US"/>
-        </w:rPr>
-        <w:t>Antipa[</w:t>
-      </w:r>
-      <w:proofErr w:type="gramEnd"/>
-      <w:r>
-        <w:rPr>
-          <w:lang w:val="en-US"/>
-        </w:rPr>
-        <w:t>1] is built by using ray optics. Here we note the main limitation of this approach is that</w:t>
-      </w:r>
-      <w:r>
-        <w:rPr>
-          <w:lang w:val="en-US"/>
-        </w:rPr>
-        <w:t xml:space="preserve"> it</w:t>
-      </w:r>
-      <w:r>
-        <w:rPr>
-          <w:lang w:val="en-US"/>
-        </w:rPr>
-        <w:t xml:space="preserve"> assumes that the diffuser to sensor distances </w:t>
-      </w:r>
-      <w:r>
-        <w:rPr>
-          <w:lang w:val="en-US"/>
-        </w:rPr>
-        <w:t>is</w:t>
-      </w:r>
-      <w:r>
-        <w:rPr>
-          <w:lang w:val="en-US"/>
-        </w:rPr>
-        <w:t xml:space="preserve"> small. For many applications this is not a good </w:t>
-      </w:r>
-      <w:r>
-        <w:rPr>
-          <w:lang w:val="en-US"/>
-        </w:rPr>
-        <w:t>assumption</w:t>
-      </w:r>
-      <w:r>
-        <w:rPr>
-          <w:lang w:val="en-US"/>
-        </w:rPr>
-        <w:t>.</w:t>
-      </w:r>
-      <w:r>
-        <w:rPr>
-          <w:lang w:val="en-US"/>
-        </w:rPr>
-        <w:t xml:space="preserve"> An</w:t>
-      </w:r>
-      <w:r>
-        <w:rPr>
-          <w:lang w:val="en-US"/>
-        </w:rPr>
-        <w:t xml:space="preserve"> alternative way would use wave-optics that better model diffractive effects.</w:t>
-      </w:r>
-      <w:r>
-        <w:rPr>
-          <w:lang w:val="en-US"/>
-        </w:rPr>
-        <w:t xml:space="preserve"> Here the Wigner distribution</w:t>
-      </w:r>
-      <w:r>
-        <w:rPr>
-          <w:lang w:val="en-US"/>
-        </w:rPr>
-        <w:t>, originally developed to study quantum mechanics, can be used</w:t>
+        <w:t xml:space="preserve">Further developing </w:t>
+      </w:r>
+      <w:r>
+        <w:rPr>
+          <w:lang w:val="en-US"/>
+        </w:rPr>
+        <w:t>d</w:t>
+      </w:r>
+      <w:r>
+        <w:rPr>
+          <w:lang w:val="en-US"/>
+        </w:rPr>
+        <w:t>iffuser light field modeling</w:t>
+      </w:r>
+      <w:r>
+        <w:rPr>
+          <w:lang w:val="en-US"/>
+        </w:rPr>
+        <w:t xml:space="preserve"> to the point where complex objects can be reconstructed</w:t>
+      </w:r>
+      <w:r>
+        <w:rPr>
+          <w:lang w:val="en-US"/>
+        </w:rPr>
+        <w:t xml:space="preserve"> with robust and repeatable results</w:t>
       </w:r>
       <w:r>
         <w:rPr>
@@ -2064,58 +2264,71 @@
         <w:rPr>
           <w:lang w:val="en-US"/>
         </w:rPr>
-        <w:t xml:space="preserve">to model the light field without the diffuser to sensor </w:t>
-      </w:r>
-      <w:proofErr w:type="gramStart"/>
-      <w:r>
-        <w:rPr>
-          <w:lang w:val="en-US"/>
-        </w:rPr>
-        <w:t>constraint</w:t>
-      </w:r>
-      <w:r>
-        <w:rPr>
-          <w:lang w:val="en-US"/>
-        </w:rPr>
-        <w:t>( see</w:t>
-      </w:r>
-      <w:proofErr w:type="gramEnd"/>
-      <w:r>
-        <w:rPr>
-          <w:lang w:val="en-US"/>
-        </w:rPr>
-        <w:t xml:space="preserve"> reference for </w:t>
-      </w:r>
-      <w:proofErr w:type="spellStart"/>
-      <w:r>
-        <w:rPr>
-          <w:lang w:val="en-US"/>
-        </w:rPr>
-        <w:t>wigner</w:t>
-      </w:r>
-      <w:proofErr w:type="spellEnd"/>
-      <w:r>
-        <w:rPr>
-          <w:lang w:val="en-US"/>
-        </w:rPr>
-        <w:t>)</w:t>
+        <w:t>wil</w:t>
+      </w:r>
+      <w:r>
+        <w:rPr>
+          <w:lang w:val="en-US"/>
+        </w:rPr>
+        <w:t>l</w:t>
+      </w:r>
+      <w:r>
+        <w:rPr>
+          <w:lang w:val="en-US"/>
+        </w:rPr>
+        <w:t xml:space="preserve"> allow t</w:t>
+      </w:r>
+      <w:r>
+        <w:rPr>
+          <w:lang w:val="en-US"/>
+        </w:rPr>
+        <w:t>he</w:t>
+      </w:r>
+      <w:r>
+        <w:rPr>
+          <w:lang w:val="en-US"/>
+        </w:rPr>
+        <w:t xml:space="preserve"> realiz</w:t>
+      </w:r>
+      <w:r>
+        <w:rPr>
+          <w:lang w:val="en-US"/>
+        </w:rPr>
+        <w:t>ation of</w:t>
+      </w:r>
+      <w:r>
+        <w:rPr>
+          <w:lang w:val="en-US"/>
+        </w:rPr>
+        <w:t xml:space="preserve"> many new and interesting applications. </w:t>
+      </w:r>
+    </w:p>
+    <w:p>
+      <w:pPr>
+        <w:pStyle w:val="Heading5"/>
+      </w:pPr>
+      <w:r>
+        <w:t>References</w:t>
       </w:r>
     </w:p>
     <w:p>
       <w:pPr>
         <w:pStyle w:val="BodyText"/>
-        <w:ind w:firstLine="0pt"/>
-        <w:rPr>
-          <w:lang w:val="en-US"/>
-        </w:rPr>
-      </w:pPr>
-    </w:p>
-    <w:p>
-      <w:pPr>
-        <w:pStyle w:val="Heading5"/>
-      </w:pPr>
-      <w:r>
-        <w:t>References</w:t>
+      </w:pPr>
+      <w:r>
+        <w:t>The template will number citations consecutively within brackets [1]. The sentence punctuation follows the bracket [2]. Refer simply to the reference number, as in [3]—do not use “Ref. [3]” or “reference [3]” except at the beginning of a sentence: “Reference [3] was the first</w:t>
+      </w:r>
+      <w:r>
+        <w:rPr>
+          <w:lang w:val="en-US"/>
+        </w:rPr>
+        <w:t xml:space="preserve"> </w:t>
+      </w:r>
+      <w:r>
+        <w:t>...</w:t>
+      </w:r>
+      <w:r>
+        <w:t>”</w:t>
       </w:r>
     </w:p>
     <w:p>
@@ -2123,23 +2336,16 @@
         <w:pStyle w:val="BodyText"/>
       </w:pPr>
       <w:r>
-        <w:t xml:space="preserve">The template will number citations consecutively within brackets [1]. The sentence punctuation follows the bracket [2]. Refer simply to the reference number, as in [3]—do not use </w:t>
-      </w:r>
-      <w:r>
-        <w:lastRenderedPageBreak/>
-        <w:t>“Ref. [3]” or “reference [3]” except at the beginning of a sentence: “Reference [3] was the first</w:t>
-      </w:r>
-      <w:r>
-        <w:rPr>
-          <w:lang w:val="en-US"/>
-        </w:rPr>
-        <w:t xml:space="preserve"> </w:t>
-      </w:r>
-      <w:r>
-        <w:t>...</w:t>
-      </w:r>
-      <w:r>
-        <w:t>”</w:t>
+        <w:t>Number footnotes separately in superscripts. Place the actual footnote at the bottom of the column in which it was cited. Do not put footnotes in the</w:t>
+      </w:r>
+      <w:r>
+        <w:rPr>
+          <w:lang w:val="en-US"/>
+        </w:rPr>
+        <w:t xml:space="preserve"> abstract or</w:t>
+      </w:r>
+      <w:r>
+        <w:t xml:space="preserve"> reference list. Use letters for table footnotes.</w:t>
       </w:r>
     </w:p>
     <w:p>
@@ -2147,23 +2353,6 @@
         <w:pStyle w:val="BodyText"/>
       </w:pPr>
       <w:r>
-        <w:t>Number footnotes separately in superscripts. Place the actual footnote at the bottom of the column in which it was cited. Do not put footnotes in the</w:t>
-      </w:r>
-      <w:r>
-        <w:rPr>
-          <w:lang w:val="en-US"/>
-        </w:rPr>
-        <w:t xml:space="preserve"> abstract or</w:t>
-      </w:r>
-      <w:r>
-        <w:t xml:space="preserve"> reference list. Use letters for table footnotes.</w:t>
-      </w:r>
-    </w:p>
-    <w:p>
-      <w:pPr>
-        <w:pStyle w:val="BodyText"/>
-      </w:pPr>
-      <w:r>
         <w:t>Unless there are six au</w:t>
       </w:r>
       <w:r>
@@ -2176,7 +2365,10 @@
         <w:t xml:space="preserve">’ </w:t>
       </w:r>
       <w:r>
-        <w:t>names; do not use “et al.”. Papers that have not been published, even if they have been submitted for publication, should be cited as “unpublished” [4]. Papers that have been accepted for publication should be cited as “in press” [5]. Capitalize only the first word in a paper title, except for proper nouns and element symbols.</w:t>
+        <w:t xml:space="preserve">names; do not use “et al.”. Papers that have not been published, even if they have been submitted for publication, should be cited as “unpublished” [4]. Papers that have been accepted for </w:t>
+      </w:r>
+      <w:r>
+        <w:t>publication should be cited as “in press” [5]. Capitalize only the first word in a paper title, except for proper nouns and element symbols.</w:t>
       </w:r>
     </w:p>
     <w:p>

</xml_diff>

<commit_message>
Added equations to methods
</commit_message>
<xml_diff>
--- a/custom_diffuser_cam_ray_duran_eecs_590_fall_2021_rev3.docx
+++ b/custom_diffuser_cam_ray_duran_eecs_590_fall_2021_rev3.docx
@@ -11,6 +11,8 @@
           <w:szCs w:val="48"/>
         </w:rPr>
       </w:pPr>
+      <w:bookmarkStart w:id="0" w:name="_Hlk88827597"/>
+      <w:bookmarkEnd w:id="0"/>
       <w:r>
         <w:rPr>
           <w:sz w:val="48"/>
@@ -289,20 +291,155 @@
         <w:pStyle w:val="BodyText"/>
       </w:pPr>
       <w:r>
+        <w:t>Why diffusers for lensless systems? At first glance a diffuser is a highly diffractive medium that would not seem to lend itself to light field imaging. A coded aperture light field is an alternative to a diffuser that can also achieve higher resolution than conventional cameras</w:t>
+      </w:r>
+      <w:r>
+        <w:rPr>
+          <w:lang w:val="en-US"/>
+        </w:rPr>
+        <w:t xml:space="preserve"> </w:t>
+      </w:r>
+      <w:r>
+        <w:t xml:space="preserve">(ref: </w:t>
+      </w:r>
+      <w:proofErr w:type="spellStart"/>
+      <w:r>
+        <w:t>JIn</w:t>
+      </w:r>
+      <w:proofErr w:type="spellEnd"/>
+      <w:r>
+        <w:t xml:space="preserve"> paper ref 2). However, an amplitude mask system by its’ very nature limits the amount of light that the sensor can record. A micro lens array can gather more information that just x-y coordinates but suffers from scaling.</w:t>
+      </w:r>
+    </w:p>
+    <w:p>
+      <w:pPr>
+        <w:pStyle w:val="BodyText"/>
+      </w:pPr>
+      <w:r>
+        <w:t>One of the key theoretical pillars in being able to use diffusers in a lensless system is that the surface of the diffuser can be modeled as a smooth Gaussian smooth surface.  So the diffractive effect causing speckles (caustic patterns) from interference can be used for reconstruction. This is because each area of the diffuser is unique creating a type of signature that can encode ple</w:t>
+      </w:r>
+      <w:r>
+        <w:rPr>
+          <w:lang w:val="en-US"/>
+        </w:rPr>
+        <w:t>n</w:t>
+      </w:r>
+      <w:r>
+        <w:t xml:space="preserve">optic information about our illuminated object. These properties, of uniqueness, in theory allow us a better </w:t>
+      </w:r>
+      <w:r>
+        <w:t>scaling that can be utilized by a micro lens array system. Another important point is that diffusers which are essentially phase shifter elements can concentrate the light from a 4-D light field into a 2-D sensor better than an amplitude mask using Fourier optics.</w:t>
+      </w:r>
+    </w:p>
+    <w:p>
+      <w:pPr>
+        <w:pStyle w:val="BodyText"/>
+      </w:pPr>
+      <w:r>
+        <w:t>For the reasons above, a diffuser allows an encoding of the light field beyond just x-y coordinates and because of the random surface of a diffuser</w:t>
+      </w:r>
+      <w:r>
+        <w:rPr>
+          <w:lang w:val="en-US"/>
+        </w:rPr>
+        <w:t>,</w:t>
+      </w:r>
+      <w:r>
+        <w:t xml:space="preserve"> modeling the recorded light allows us linearity in reconstruction that lends itself to well-established inverse problem definition and optimization techniques.</w:t>
+      </w:r>
+    </w:p>
+    <w:p>
+      <w:pPr>
+        <w:pStyle w:val="BodyText"/>
+        <w:ind w:firstLine="0pt"/>
+        <w:rPr>
+          <w:lang w:val="en-US"/>
+        </w:rPr>
+      </w:pPr>
+      <w:r>
+        <w:rPr>
+          <w:lang w:val="en-US"/>
+        </w:rPr>
+        <w:t xml:space="preserve">An important point to using diffusers and the randomness they provide is to see if this fits within the theoretical framework of compressive sensing, that has conditions on the </w:t>
+      </w:r>
+      <w:r>
+        <w:rPr>
+          <w:lang w:val="en-US"/>
+        </w:rPr>
+        <w:t xml:space="preserve">inverse </w:t>
+      </w:r>
+      <w:r>
+        <w:rPr>
+          <w:lang w:val="en-US"/>
+        </w:rPr>
+        <w:t>matrix</w:t>
+      </w:r>
+      <w:r>
+        <w:rPr>
+          <w:lang w:val="en-US"/>
+        </w:rPr>
+        <w:t>.</w:t>
+      </w:r>
+      <w:r>
+        <w:rPr>
+          <w:lang w:val="en-US"/>
+        </w:rPr>
+        <w:t xml:space="preserve"> </w:t>
+      </w:r>
+      <w:r>
+        <w:rPr>
+          <w:lang w:val="en-US"/>
+        </w:rPr>
+        <w:t>When</w:t>
+      </w:r>
+      <w:r>
+        <w:rPr>
+          <w:lang w:val="en-US"/>
+        </w:rPr>
+        <w:t xml:space="preserve"> </w:t>
+      </w:r>
+      <w:r>
+        <w:t>trying to solve</w:t>
+      </w:r>
+      <w:r>
+        <w:rPr>
+          <w:lang w:val="en-US"/>
+        </w:rPr>
+        <w:t xml:space="preserve"> diffuser</w:t>
+      </w:r>
+      <w:r>
+        <w:t xml:space="preserve"> inverse problems with less than full rank, it is possible to recover the original vector if some conditions on a matrix are met. Such properties if satisfied such as Full Spark of matrix, and Null Space Property, both have full rank submatrices. A less computationally intensive way to calculate the sparsity that can be recovered is by computing the mutual coherence of the matrix, the combination of the measurement and representation matrix.</w:t>
+      </w:r>
+      <w:r>
+        <w:rPr>
+          <w:lang w:val="en-US"/>
+        </w:rPr>
+        <w:t xml:space="preserve"> Here is this paper we forego the formality of the mathematics and assume that our 3D objects are sparse in some domain.</w:t>
+      </w:r>
+    </w:p>
+    <w:p>
+      <w:pPr>
+        <w:pStyle w:val="BodyText"/>
+        <w:ind w:firstLine="0pt"/>
+        <w:rPr>
+          <w:lang w:val="en-US"/>
+        </w:rPr>
+      </w:pPr>
+      <w:r>
         <w:rPr>
           <w:noProof/>
         </w:rPr>
         <w:drawing>
-          <wp:anchor distT="45720" distB="45720" distL="114300" distR="114300" simplePos="0" relativeHeight="251661312" behindDoc="0" locked="0" layoutInCell="1" allowOverlap="1" wp14:anchorId="676FABDE" wp14:editId="7AE5C5FD">
+          <wp:anchor distT="45720" distB="45720" distL="114300" distR="114300" simplePos="0" relativeHeight="251661312" behindDoc="0" locked="0" layoutInCell="1" allowOverlap="1" wp14:anchorId="676FABDE" wp14:editId="6DEBBDC4">
             <wp:simplePos x="0" y="0"/>
             <wp:positionH relativeFrom="column">
-              <wp:posOffset>3586480</wp:posOffset>
+              <wp:posOffset>400050</wp:posOffset>
             </wp:positionH>
             <wp:positionV relativeFrom="paragraph">
-              <wp:posOffset>345440</wp:posOffset>
+              <wp:posOffset>675639</wp:posOffset>
             </wp:positionV>
-            <wp:extent cx="2714625" cy="2152650"/>
-            <wp:effectExtent l="0" t="0" r="28575" b="19050"/>
+            <wp:extent cx="2628900" cy="2009775"/>
+            <wp:effectExtent l="0" t="0" r="19050" b="28575"/>
             <wp:wrapSquare wrapText="bothSides"/>
             <wp:docPr id="5" name="Text Box 2"/>
             <wp:cNvGraphicFramePr>
@@ -317,7 +454,7 @@
                   <wp:spPr bwMode="auto">
                     <a:xfrm>
                       <a:off x="0" y="0"/>
-                      <a:ext cx="2714625" cy="2152650"/>
+                      <a:ext cx="2628900" cy="2009775"/>
                     </a:xfrm>
                     <a:prstGeom prst="rect">
                       <a:avLst/>
@@ -399,10 +536,16 @@
                       <w:p>
                         <w:pPr>
                           <w:jc w:val="start"/>
+                          <w:rPr>
+                            <w:sz w:val="16"/>
+                            <w:szCs w:val="16"/>
+                          </w:rPr>
                         </w:pPr>
                         <w:r>
                           <w:rPr>
                             <w:noProof/>
+                            <w:sz w:val="16"/>
+                            <w:szCs w:val="16"/>
                           </w:rPr>
                           <w:t>Figure 1. Put in my notes here</w:t>
                         </w:r>
@@ -425,24 +568,50 @@
         </w:drawing>
       </w:r>
       <w:r>
-        <w:t>Why diffusers for lensless systems? At first glance a diffuser is a highly diffractive medium that would not seem to lend itself to light field imaging. A coded aperture light field is an alternative to a diffuser that can also achieve higher resolution than conventional cameras</w:t>
-      </w:r>
-      <w:r>
-        <w:rPr>
-          <w:lang w:val="en-US"/>
-        </w:rPr>
-        <w:t xml:space="preserve"> </w:t>
-      </w:r>
-      <w:r>
-        <w:t xml:space="preserve">(ref: </w:t>
+        <w:rPr>
+          <w:lang w:val="en-US"/>
+        </w:rPr>
+        <w:t xml:space="preserve">A final point to consider when constructing our diffuser lensless system is to consider how a 3-D object will affect the caustic </w:t>
+      </w:r>
+      <w:r>
+        <w:rPr>
+          <w:lang w:val="en-US"/>
+        </w:rPr>
+        <w:t xml:space="preserve">patterns on our sensor. The figure below shows the </w:t>
       </w:r>
       <w:proofErr w:type="spellStart"/>
       <w:r>
-        <w:t>JIn</w:t>
+        <w:rPr>
+          <w:lang w:val="en-US"/>
+        </w:rPr>
+        <w:t>affect</w:t>
       </w:r>
       <w:proofErr w:type="spellEnd"/>
       <w:r>
-        <w:t xml:space="preserve"> paper ref 2). However, an amplitude mask system by its’ very nature limits the amount of light that the sensor can record. A micro lens array can gather more information that just x-y coordinates but suffers from scaling.</w:t>
+        <w:rPr>
+          <w:lang w:val="en-US"/>
+        </w:rPr>
+        <w:t xml:space="preserve"> of </w:t>
+      </w:r>
+      <w:proofErr w:type="gramStart"/>
+      <w:r>
+        <w:rPr>
+          <w:lang w:val="en-US"/>
+        </w:rPr>
+        <w:t>lateral</w:t>
+      </w:r>
+      <w:proofErr w:type="gramEnd"/>
+      <w:r>
+        <w:rPr>
+          <w:lang w:val="en-US"/>
+        </w:rPr>
+        <w:t xml:space="preserve"> and depth shifts onto the sensor</w:t>
+      </w:r>
+      <w:r>
+        <w:rPr>
+          <w:lang w:val="en-US"/>
+        </w:rPr>
+        <w:t>.</w:t>
       </w:r>
     </w:p>
     <w:p>
@@ -450,168 +619,20 @@
         <w:pStyle w:val="BodyText"/>
       </w:pPr>
       <w:r>
-        <w:t>One of the key theoretical pillars in being able to use diffusers in a lensless system is that the surface of the diffuser can be modeled as a smooth Gaussian smooth surface.  So the diffractive effect causing speckles (caustic patterns) from interference can be used for reconstruction. This is because each area of the diffuser is unique creating a type of signature that can encode ple</w:t>
-      </w:r>
-      <w:r>
-        <w:rPr>
-          <w:lang w:val="en-US"/>
-        </w:rPr>
-        <w:t>n</w:t>
-      </w:r>
-      <w:r>
-        <w:t xml:space="preserve">optic information about our illuminated object. These properties, of uniqueness, in theory allow us a better </w:t>
-      </w:r>
-      <w:r>
-        <w:t>scaling that can be utilized by a micro lens array system. Another important point is that diffusers which are essentially phase shifter elements can concentrate the light from a 4-D light field into a 2-D sensor better than an amplitude mask using Fourier optics.</w:t>
-      </w:r>
-    </w:p>
-    <w:p>
-      <w:pPr>
-        <w:pStyle w:val="BodyText"/>
-      </w:pPr>
-      <w:r>
-        <w:t>For the reasons above, a diffuser allows an encoding of the light field beyond just x-y coordinates and because of the random surface of a diffuser</w:t>
-      </w:r>
-      <w:r>
-        <w:rPr>
-          <w:lang w:val="en-US"/>
-        </w:rPr>
-        <w:t>,</w:t>
-      </w:r>
-      <w:r>
-        <w:t xml:space="preserve"> modeling the recorded light allows us linearity in reconstruction that lends itself to well-established inverse problem definition and optimization techniques.</w:t>
-      </w:r>
-    </w:p>
-    <w:p>
-      <w:pPr>
-        <w:pStyle w:val="BodyText"/>
-        <w:ind w:firstLine="0pt"/>
-        <w:rPr>
-          <w:lang w:val="en-US"/>
-        </w:rPr>
-      </w:pPr>
-      <w:r>
-        <w:rPr>
-          <w:lang w:val="en-US"/>
-        </w:rPr>
-        <w:t xml:space="preserve">An important point to using diffusers and the randomness they provide is to see if this fits within the theoretical framework of compressive sensing, that has conditions on the </w:t>
-      </w:r>
-      <w:r>
-        <w:rPr>
-          <w:lang w:val="en-US"/>
-        </w:rPr>
-        <w:t xml:space="preserve">inverse </w:t>
-      </w:r>
-      <w:r>
-        <w:rPr>
-          <w:lang w:val="en-US"/>
-        </w:rPr>
-        <w:t>matrix</w:t>
-      </w:r>
-      <w:r>
-        <w:rPr>
-          <w:lang w:val="en-US"/>
-        </w:rPr>
-        <w:t>.</w:t>
-      </w:r>
-      <w:r>
-        <w:rPr>
-          <w:lang w:val="en-US"/>
-        </w:rPr>
-        <w:t xml:space="preserve"> </w:t>
-      </w:r>
-      <w:r>
-        <w:rPr>
-          <w:lang w:val="en-US"/>
-        </w:rPr>
-        <w:t>When</w:t>
-      </w:r>
-      <w:r>
-        <w:rPr>
-          <w:lang w:val="en-US"/>
-        </w:rPr>
-        <w:t xml:space="preserve"> </w:t>
-      </w:r>
-      <w:r>
-        <w:t>trying to solve</w:t>
-      </w:r>
-      <w:r>
-        <w:rPr>
-          <w:lang w:val="en-US"/>
-        </w:rPr>
-        <w:t xml:space="preserve"> diffuser</w:t>
-      </w:r>
-      <w:r>
-        <w:t xml:space="preserve"> inverse problems with less than full rank, it is possible to recover the original vector if some conditions on a matrix are met. Such properties if satisfied such as Full Spark of matrix, and Null Space Property, both have full rank submatrices. A less computationally intensive way to calculate the sparsity that can be recovered is by computing the mutual coherence of the matrix, the combination of the measurement and representation matrix.</w:t>
-      </w:r>
-      <w:r>
-        <w:rPr>
-          <w:lang w:val="en-US"/>
-        </w:rPr>
-        <w:t xml:space="preserve"> Here is this paper we forego the formality of the mathematics and assume that our 3D objects are sparse in some domain.</w:t>
-      </w:r>
-    </w:p>
-    <w:p>
-      <w:pPr>
-        <w:pStyle w:val="BodyText"/>
-        <w:ind w:firstLine="0pt"/>
-        <w:rPr>
-          <w:lang w:val="en-US"/>
-        </w:rPr>
-      </w:pPr>
-      <w:r>
-        <w:rPr>
-          <w:lang w:val="en-US"/>
-        </w:rPr>
-        <w:t xml:space="preserve">A final point to consider when constructing our diffuser lensless system is to consider how a 3-D object will affect the caustic </w:t>
-      </w:r>
-      <w:r>
-        <w:rPr>
-          <w:lang w:val="en-US"/>
+        <w:rPr>
+          <w:noProof/>
         </w:rPr>
         <w:lastRenderedPageBreak/>
-        <w:t xml:space="preserve">patterns on our sensor. The figure below shows the affect of </w:t>
-      </w:r>
-      <w:proofErr w:type="gramStart"/>
-      <w:r>
-        <w:rPr>
-          <w:lang w:val="en-US"/>
-        </w:rPr>
-        <w:t>lateral</w:t>
-      </w:r>
-      <w:proofErr w:type="gramEnd"/>
-      <w:r>
-        <w:rPr>
-          <w:lang w:val="en-US"/>
-        </w:rPr>
-        <w:t xml:space="preserve"> and depth shifts onto the sensor</w:t>
-      </w:r>
-    </w:p>
-    <w:p>
-      <w:pPr>
-        <w:pStyle w:val="BodyText"/>
-      </w:pPr>
-    </w:p>
-    <w:p>
-      <w:pPr>
-        <w:pStyle w:val="Heading1"/>
-        <w:numPr>
-          <w:ilvl w:val="0"/>
-          <w:numId w:val="0"/>
-        </w:numPr>
-        <w:jc w:val="both"/>
-      </w:pPr>
-      <w:r>
         <w:drawing>
-          <wp:anchor distT="45720" distB="45720" distL="114300" distR="114300" simplePos="0" relativeHeight="251663360" behindDoc="0" locked="0" layoutInCell="1" allowOverlap="1" wp14:anchorId="04DD6A6C" wp14:editId="6E6B7F86">
+          <wp:anchor distT="45720" distB="45720" distL="114300" distR="114300" simplePos="0" relativeHeight="251663360" behindDoc="0" locked="0" layoutInCell="1" allowOverlap="1" wp14:anchorId="04DD6A6C" wp14:editId="5771C321">
             <wp:simplePos x="0" y="0"/>
             <wp:positionH relativeFrom="column">
-              <wp:posOffset>271145</wp:posOffset>
+              <wp:posOffset>290830</wp:posOffset>
             </wp:positionH>
             <wp:positionV relativeFrom="paragraph">
-              <wp:posOffset>180975</wp:posOffset>
+              <wp:posOffset>8255</wp:posOffset>
             </wp:positionV>
-            <wp:extent cx="6315075" cy="2667000"/>
+            <wp:extent cx="6200775" cy="2247900"/>
             <wp:effectExtent l="0" t="0" r="28575" b="19050"/>
             <wp:wrapSquare wrapText="bothSides"/>
             <wp:docPr id="6" name="Text Box 2"/>
@@ -627,7 +648,7 @@
                   <wp:spPr bwMode="auto">
                     <a:xfrm>
                       <a:off x="0" y="0"/>
-                      <a:ext cx="6315075" cy="2667000"/>
+                      <a:ext cx="6200775" cy="2247900"/>
                     </a:xfrm>
                     <a:prstGeom prst="rect">
                       <a:avLst/>
@@ -655,10 +676,10 @@
                             <w:noProof/>
                           </w:rPr>
                           <w:drawing>
-                            <wp:inline distT="0" distB="0" distL="0" distR="0" wp14:anchorId="0CB20E95" wp14:editId="17DA1A12">
-                              <wp:extent cx="6123305" cy="1985010"/>
+                            <wp:inline distT="0" distB="0" distL="0" distR="0" wp14:anchorId="5A91E95D" wp14:editId="2DDCBF64">
+                              <wp:extent cx="5971913" cy="1943100"/>
                               <wp:effectExtent l="0" t="0" r="0" b="0"/>
-                              <wp:docPr id="9" name="Picture 9" descr="Diagram&#10;&#10;Description automatically generated"/>
+                              <wp:docPr id="31" name="Picture 31" descr="Diagram&#10;&#10;Description automatically generated"/>
                               <wp:cNvGraphicFramePr>
                                 <a:graphicFrameLocks xmlns:a="http://purl.oclc.org/ooxml/drawingml/main" noChangeAspect="1"/>
                               </wp:cNvGraphicFramePr>
@@ -666,7 +687,7 @@
                                 <a:graphicData uri="http://purl.oclc.org/ooxml/drawingml/picture">
                                   <pic:pic xmlns:pic="http://purl.oclc.org/ooxml/drawingml/picture">
                                     <pic:nvPicPr>
-                                      <pic:cNvPr id="9" name="Picture 9" descr="Diagram&#10;&#10;Description automatically generated"/>
+                                      <pic:cNvPr id="31" name="Picture 31" descr="Diagram&#10;&#10;Description automatically generated"/>
                                       <pic:cNvPicPr>
                                         <a:picLocks noChangeAspect="1" noChangeArrowheads="1"/>
                                       </pic:cNvPicPr>
@@ -687,7 +708,7 @@
                                     <pic:spPr bwMode="auto">
                                       <a:xfrm>
                                         <a:off x="0" y="0"/>
-                                        <a:ext cx="6123305" cy="1985010"/>
+                                        <a:ext cx="5977714" cy="1944988"/>
                                       </a:xfrm>
                                       <a:prstGeom prst="rect">
                                         <a:avLst/>
@@ -703,8 +724,28 @@
                             </wp:inline>
                           </w:drawing>
                         </w:r>
+                      </w:p>
+                      <w:p>
+                        <w:pPr>
+                          <w:jc w:val="both"/>
+                          <w:rPr>
+                            <w:sz w:val="16"/>
+                            <w:szCs w:val="16"/>
+                          </w:rPr>
+                        </w:pPr>
                         <w:r>
-                          <w:t>Figure XX:  The quick brown fox jumped over the lazy dogs.</w:t>
+                          <w:rPr>
+                            <w:sz w:val="16"/>
+                            <w:szCs w:val="16"/>
+                          </w:rPr>
+                          <w:t>Figure</w:t>
+                        </w:r>
+                        <w:r>
+                          <w:rPr>
+                            <w:sz w:val="16"/>
+                            <w:szCs w:val="16"/>
+                          </w:rPr>
+                          <w:t xml:space="preserve"> 2. Some info</w:t>
                         </w:r>
                       </w:p>
                     </wne:txbxContent>
@@ -728,6 +769,16 @@
     <w:p>
       <w:pPr>
         <w:pStyle w:val="Heading1"/>
+        <w:numPr>
+          <w:ilvl w:val="0"/>
+          <w:numId w:val="0"/>
+        </w:numPr>
+        <w:jc w:val="both"/>
+      </w:pPr>
+    </w:p>
+    <w:p>
+      <w:pPr>
+        <w:pStyle w:val="Heading1"/>
       </w:pPr>
       <w:r>
         <w:t>Methods</w:t>
@@ -742,18 +793,18 @@
           <w:noProof/>
         </w:rPr>
         <w:drawing>
-          <wp:anchor distT="45720" distB="45720" distL="114300" distR="114300" simplePos="0" relativeHeight="251659264" behindDoc="0" locked="0" layoutInCell="1" allowOverlap="1" wp14:anchorId="51C30F67" wp14:editId="2808BDEF">
+          <wp:anchor distT="45720" distB="45720" distL="114300" distR="114300" simplePos="0" relativeHeight="251681792" behindDoc="0" locked="0" layoutInCell="1" allowOverlap="1" wp14:anchorId="16326B9F" wp14:editId="11F45A8B">
             <wp:simplePos x="0" y="0"/>
             <wp:positionH relativeFrom="column">
-              <wp:posOffset>271780</wp:posOffset>
+              <wp:posOffset>281305</wp:posOffset>
             </wp:positionH>
             <wp:positionV relativeFrom="paragraph">
-              <wp:posOffset>1227455</wp:posOffset>
+              <wp:posOffset>4109085</wp:posOffset>
             </wp:positionV>
-            <wp:extent cx="2360930" cy="3438525"/>
-            <wp:effectExtent l="0" t="0" r="19050" b="28575"/>
+            <wp:extent cx="2705100" cy="790575"/>
+            <wp:effectExtent l="0" t="0" r="0" b="9525"/>
             <wp:wrapSquare wrapText="bothSides"/>
-            <wp:docPr id="217" name="Text Box 2"/>
+            <wp:docPr id="199" name="Text Box 2"/>
             <wp:cNvGraphicFramePr>
               <a:graphicFrameLocks xmlns:a="http://purl.oclc.org/ooxml/drawingml/main"/>
             </wp:cNvGraphicFramePr>
@@ -766,7 +817,7 @@
                   <wp:spPr bwMode="auto">
                     <a:xfrm>
                       <a:off x="0" y="0"/>
-                      <a:ext cx="2360930" cy="3438525"/>
+                      <a:ext cx="2705100" cy="790575"/>
                     </a:xfrm>
                     <a:prstGeom prst="rect">
                       <a:avLst/>
@@ -775,9 +826,7 @@
                       <a:srgbClr val="FFFFFF"/>
                     </a:solidFill>
                     <a:ln w="9525">
-                      <a:solidFill>
-                        <a:srgbClr val="000000"/>
-                      </a:solidFill>
+                      <a:noFill/>
                       <a:miter lim="800%"/>
                       <a:headEnd/>
                       <a:tailEnd/>
@@ -785,126 +834,48 @@
                   </wp:spPr>
                   <wp:txbx>
                     <wne:txbxContent>
-                      <w:sdt>
-                        <w:sdtPr>
-                          <w:id w:val="568603642"/>
-                          <w:temporary/>
-                          <w:showingPlcHdr/>
-                          <w15:appearance w15:val="hidden"/>
-                        </w:sdtPr>
-                        <w:sdtContent>
-                          <w:p>
-                            <w:r>
-                              <w:t>[Grab your reader’s attention with a great quote from the document or use this space to emphasize a key point. To place this text box anywhere on the page, just drag it.]</w:t>
-                            </w:r>
-                          </w:p>
-                        </w:sdtContent>
-                      </w:sdt>
-                    </wne:txbxContent>
-                  </wp:txbx>
-                  <wp:bodyPr rot="0" vert="horz" wrap="square" lIns="91440" tIns="45720" rIns="91440" bIns="45720" anchor="t" anchorCtr="0">
-                    <a:noAutofit/>
-                  </wp:bodyPr>
-                </wp:wsp>
-              </a:graphicData>
-            </a:graphic>
-            <wp14:sizeRelH relativeFrom="margin">
-              <wp14:pctWidth>40%</wp14:pctWidth>
-            </wp14:sizeRelH>
-            <wp14:sizeRelV relativeFrom="margin">
-              <wp14:pctHeight>0%</wp14:pctHeight>
-            </wp14:sizeRelV>
-          </wp:anchor>
-        </w:drawing>
-      </w:r>
-      <w:r>
-        <w:t>In theory a lens less system has all the information available at the sensor. However, the problem is ill-posed. Introducing a diffuser gives structure to our point spread function, or random matrix, allowing us to solve an otherwise intractable problem. If we enforce sparsity as a prior, and non-negativity (no negative pixels), minimize for the least squares we are trying to solve the equation below</w:t>
-      </w:r>
-    </w:p>
-    <w:p>
-      <w:pPr>
-        <w:pStyle w:val="BodyText"/>
-      </w:pPr>
-    </w:p>
-    <w:p>
-      <w:pPr>
-        <w:pStyle w:val="BodyText"/>
-      </w:pPr>
-    </w:p>
-    <w:p>
-      <w:pPr>
-        <w:pStyle w:val="BodyText"/>
-      </w:pPr>
-      <w:r>
-        <w:t xml:space="preserve">Here the regularization term converts our image, v, into s sparse vector with the map [ use sparsity </w:t>
-      </w:r>
-      <w:proofErr w:type="spellStart"/>
-      <w:r>
-        <w:t>abbrv</w:t>
-      </w:r>
-      <w:proofErr w:type="spellEnd"/>
-      <w:r>
-        <w:t>.]</w:t>
-      </w:r>
-    </w:p>
-    <w:p>
-      <w:pPr>
-        <w:pStyle w:val="BodyText"/>
-      </w:pPr>
-    </w:p>
-    <w:p>
-      <w:pPr>
-        <w:pStyle w:val="BodyText"/>
-      </w:pPr>
-      <w:r>
-        <w:rPr>
-          <w:noProof/>
-        </w:rPr>
-        <w:drawing>
-          <wp:anchor distT="45720" distB="45720" distL="114300" distR="114300" simplePos="0" relativeHeight="251665408" behindDoc="0" locked="0" layoutInCell="1" allowOverlap="1" wp14:anchorId="42E90686" wp14:editId="640100AB">
-            <wp:simplePos x="0" y="0"/>
-            <wp:positionH relativeFrom="column">
-              <wp:posOffset>275590</wp:posOffset>
-            </wp:positionH>
-            <wp:positionV relativeFrom="paragraph">
-              <wp:posOffset>186055</wp:posOffset>
-            </wp:positionV>
-            <wp:extent cx="2752725" cy="3429000"/>
-            <wp:effectExtent l="0" t="0" r="28575" b="19050"/>
-            <wp:wrapSquare wrapText="bothSides"/>
-            <wp:docPr id="7" name="Text Box 2"/>
-            <wp:cNvGraphicFramePr>
-              <a:graphicFrameLocks xmlns:a="http://purl.oclc.org/ooxml/drawingml/main"/>
-            </wp:cNvGraphicFramePr>
-            <a:graphic xmlns:a="http://purl.oclc.org/ooxml/drawingml/main">
-              <a:graphicData uri="http://schemas.microsoft.com/office/word/2010/wordprocessingShape">
-                <wp:wsp>
-                  <wp:cNvSpPr txBox="1">
-                    <a:spLocks noChangeArrowheads="1"/>
-                  </wp:cNvSpPr>
-                  <wp:spPr bwMode="auto">
-                    <a:xfrm>
-                      <a:off x="0" y="0"/>
-                      <a:ext cx="2752725" cy="3429000"/>
-                    </a:xfrm>
-                    <a:prstGeom prst="rect">
-                      <a:avLst/>
-                    </a:prstGeom>
-                    <a:solidFill>
-                      <a:srgbClr val="FFFFFF"/>
-                    </a:solidFill>
-                    <a:ln w="9525">
-                      <a:solidFill>
-                        <a:srgbClr val="000000"/>
-                      </a:solidFill>
-                      <a:miter lim="800%"/>
-                      <a:headEnd/>
-                      <a:tailEnd/>
-                    </a:ln>
-                  </wp:spPr>
-                  <wp:txbx>
-                    <wne:txbxContent>
-                      <w:p/>
+                      <w:p>
+                        <w:r>
+                          <w:rPr>
+                            <w:noProof/>
+                          </w:rPr>
+                          <w:drawing>
+                            <wp:inline distT="0" distB="0" distL="0" distR="0" wp14:anchorId="5EF42BC4" wp14:editId="583FF0FE">
+                              <wp:extent cx="2065655" cy="509270"/>
+                              <wp:effectExtent l="0" t="0" r="0" b="5080"/>
+                              <wp:docPr id="202" name="Picture 202" descr="A screenshot of a computer&#10;&#10;Description automatically generated with low confidence"/>
+                              <wp:cNvGraphicFramePr>
+                                <a:graphicFrameLocks xmlns:a="http://purl.oclc.org/ooxml/drawingml/main" noChangeAspect="1"/>
+                              </wp:cNvGraphicFramePr>
+                              <a:graphic xmlns:a="http://purl.oclc.org/ooxml/drawingml/main">
+                                <a:graphicData uri="http://purl.oclc.org/ooxml/drawingml/picture">
+                                  <pic:pic xmlns:pic="http://purl.oclc.org/ooxml/drawingml/picture">
+                                    <pic:nvPicPr>
+                                      <pic:cNvPr id="202" name="Picture 202" descr="A screenshot of a computer&#10;&#10;Description automatically generated with low confidence"/>
+                                      <pic:cNvPicPr/>
+                                    </pic:nvPicPr>
+                                    <pic:blipFill>
+                                      <a:blip r:embed="rId16"/>
+                                      <a:stretch>
+                                        <a:fillRect/>
+                                      </a:stretch>
+                                    </pic:blipFill>
+                                    <pic:spPr>
+                                      <a:xfrm>
+                                        <a:off x="0" y="0"/>
+                                        <a:ext cx="2065655" cy="509270"/>
+                                      </a:xfrm>
+                                      <a:prstGeom prst="rect">
+                                        <a:avLst/>
+                                      </a:prstGeom>
+                                    </pic:spPr>
+                                  </pic:pic>
+                                </a:graphicData>
+                              </a:graphic>
+                            </wp:inline>
+                          </w:drawing>
+                        </w:r>
+                      </w:p>
                     </wne:txbxContent>
                   </wp:txbx>
                   <wp:bodyPr rot="0" vert="horz" wrap="square" lIns="91440" tIns="45720" rIns="91440" bIns="45720" anchor="t" anchorCtr="0">
@@ -923,59 +894,22 @@
         </w:drawing>
       </w:r>
       <w:r>
-        <w:t>&lt; math equations &gt;</w:t>
-      </w:r>
-    </w:p>
-    <w:p>
-      <w:pPr>
-        <w:pStyle w:val="BodyText"/>
-      </w:pPr>
-      <w:r>
-        <w:t>&lt;The problem can be sped up by the use of FISTA…&gt;</w:t>
-      </w:r>
-    </w:p>
-    <w:p>
-      <w:pPr>
-        <w:pStyle w:val="BodyText"/>
-      </w:pPr>
-      <w:r>
-        <w:t xml:space="preserve">&lt;An even faster way to solve the inverse problem is Mention ADMM. </w:t>
-      </w:r>
-    </w:p>
-    <w:p>
-      <w:pPr>
-        <w:pStyle w:val="BodyText"/>
-      </w:pPr>
-      <w:r>
-        <w:t>The math for ADMM is more involved &gt;</w:t>
-      </w:r>
-    </w:p>
-    <w:p>
-      <w:pPr>
-        <w:pStyle w:val="BodyText"/>
-      </w:pPr>
-    </w:p>
-    <w:p>
-      <w:pPr>
-        <w:pStyle w:val="BodyText"/>
-      </w:pPr>
-      <w:r>
         <w:rPr>
           <w:noProof/>
         </w:rPr>
         <w:drawing>
-          <wp:anchor distT="45720" distB="45720" distL="114300" distR="114300" simplePos="0" relativeHeight="251669504" behindDoc="0" locked="0" layoutInCell="1" allowOverlap="1" wp14:anchorId="237CAC49" wp14:editId="58DC0FED">
+          <wp:anchor distT="45720" distB="45720" distL="114300" distR="114300" simplePos="0" relativeHeight="251679744" behindDoc="0" locked="0" layoutInCell="1" allowOverlap="1" wp14:anchorId="2C3A28CB" wp14:editId="0A00E3F9">
             <wp:simplePos x="0" y="0"/>
             <wp:positionH relativeFrom="column">
-              <wp:posOffset>271780</wp:posOffset>
+              <wp:posOffset>331470</wp:posOffset>
             </wp:positionH>
             <wp:positionV relativeFrom="paragraph">
-              <wp:posOffset>185420</wp:posOffset>
+              <wp:posOffset>3125470</wp:posOffset>
             </wp:positionV>
-            <wp:extent cx="2609850" cy="5886450"/>
-            <wp:effectExtent l="0" t="0" r="19050" b="19050"/>
+            <wp:extent cx="2360930" cy="1404620"/>
+            <wp:effectExtent l="0" t="0" r="0" b="0"/>
             <wp:wrapSquare wrapText="bothSides"/>
-            <wp:docPr id="18" name="Text Box 2"/>
+            <wp:docPr id="198" name="Text Box 2"/>
             <wp:cNvGraphicFramePr>
               <a:graphicFrameLocks xmlns:a="http://purl.oclc.org/ooxml/drawingml/main"/>
             </wp:cNvGraphicFramePr>
@@ -988,7 +922,7 @@
                   <wp:spPr bwMode="auto">
                     <a:xfrm>
                       <a:off x="0" y="0"/>
-                      <a:ext cx="2609850" cy="5886450"/>
+                      <a:ext cx="2360930" cy="1404620"/>
                     </a:xfrm>
                     <a:prstGeom prst="rect">
                       <a:avLst/>
@@ -997,9 +931,7 @@
                       <a:srgbClr val="FFFFFF"/>
                     </a:solidFill>
                     <a:ln w="9525">
-                      <a:solidFill>
-                        <a:srgbClr val="000000"/>
-                      </a:solidFill>
+                      <a:noFill/>
                       <a:miter lim="800%"/>
                       <a:headEnd/>
                       <a:tailEnd/>
@@ -1007,21 +939,205 @@
                   </wp:spPr>
                   <wp:txbx>
                     <wne:txbxContent>
-                      <w:sdt>
-                        <w:sdtPr>
-                          <w:id w:val="1099755907"/>
-                          <w:temporary/>
-                          <w:showingPlcHdr/>
-                          <w15:appearance w15:val="hidden"/>
-                        </w:sdtPr>
-                        <w:sdtContent>
-                          <w:p>
-                            <w:r>
-                              <w:t>[Grab your reader’s attention with a great quote from the document or use this space to emphasize a key point. To place this text box anywhere on the page, just drag it.]</w:t>
-                            </w:r>
-                          </w:p>
-                        </w:sdtContent>
-                      </w:sdt>
+                      <w:p>
+                        <w:pPr>
+                          <w:jc w:val="start"/>
+                        </w:pPr>
+                        <w:r>
+                          <w:t>Here, the significance of (4) is that we have reduced the problem of computing A which could be a very large matrix to the adjunct of M and C</w:t>
+                        </w:r>
+                        <w:r>
+                          <w:t xml:space="preserve">, a </w:t>
+                        </w:r>
+                        <w:r>
+                          <w:t xml:space="preserve">much more manageable </w:t>
+                        </w:r>
+                        <w:r>
+                          <w:t>problem. (C is introduced as a cropping matrix)</w:t>
+                        </w:r>
+                      </w:p>
+                    </wne:txbxContent>
+                  </wp:txbx>
+                  <wp:bodyPr rot="0" vert="horz" wrap="square" lIns="91440" tIns="45720" rIns="91440" bIns="45720" anchor="t" anchorCtr="0">
+                    <a:spAutoFit/>
+                  </wp:bodyPr>
+                </wp:wsp>
+              </a:graphicData>
+            </a:graphic>
+            <wp14:sizeRelH relativeFrom="margin">
+              <wp14:pctWidth>40%</wp14:pctWidth>
+            </wp14:sizeRelH>
+            <wp14:sizeRelV relativeFrom="margin">
+              <wp14:pctHeight>20%</wp14:pctHeight>
+            </wp14:sizeRelV>
+          </wp:anchor>
+        </w:drawing>
+      </w:r>
+      <w:r>
+        <w:rPr>
+          <w:noProof/>
+        </w:rPr>
+        <w:drawing>
+          <wp:anchor distT="45720" distB="45720" distL="114300" distR="114300" simplePos="0" relativeHeight="251677696" behindDoc="0" locked="0" layoutInCell="1" allowOverlap="1" wp14:anchorId="1CE8856B" wp14:editId="52209657">
+            <wp:simplePos x="0" y="0"/>
+            <wp:positionH relativeFrom="column">
+              <wp:posOffset>264795</wp:posOffset>
+            </wp:positionH>
+            <wp:positionV relativeFrom="paragraph">
+              <wp:posOffset>2658745</wp:posOffset>
+            </wp:positionV>
+            <wp:extent cx="2360930" cy="1404620"/>
+            <wp:effectExtent l="0" t="0" r="0" b="0"/>
+            <wp:wrapSquare wrapText="bothSides"/>
+            <wp:docPr id="193" name="Text Box 2"/>
+            <wp:cNvGraphicFramePr>
+              <a:graphicFrameLocks xmlns:a="http://purl.oclc.org/ooxml/drawingml/main"/>
+            </wp:cNvGraphicFramePr>
+            <a:graphic xmlns:a="http://purl.oclc.org/ooxml/drawingml/main">
+              <a:graphicData uri="http://schemas.microsoft.com/office/word/2010/wordprocessingShape">
+                <wp:wsp>
+                  <wp:cNvSpPr txBox="1">
+                    <a:spLocks noChangeArrowheads="1"/>
+                  </wp:cNvSpPr>
+                  <wp:spPr bwMode="auto">
+                    <a:xfrm>
+                      <a:off x="0" y="0"/>
+                      <a:ext cx="2360930" cy="1404620"/>
+                    </a:xfrm>
+                    <a:prstGeom prst="rect">
+                      <a:avLst/>
+                    </a:prstGeom>
+                    <a:solidFill>
+                      <a:srgbClr val="FFFFFF"/>
+                    </a:solidFill>
+                    <a:ln w="9525">
+                      <a:noFill/>
+                      <a:miter lim="800%"/>
+                      <a:headEnd/>
+                      <a:tailEnd/>
+                    </a:ln>
+                  </wp:spPr>
+                  <wp:txbx>
+                    <wne:txbxContent>
+                      <w:p>
+                        <w:r>
+                          <w:rPr>
+                            <w:noProof/>
+                          </w:rPr>
+                          <w:drawing>
+                            <wp:inline distT="0" distB="0" distL="0" distR="0" wp14:anchorId="7E6E1063" wp14:editId="2AD452C3">
+                              <wp:extent cx="2728268" cy="352425"/>
+                              <wp:effectExtent l="0" t="0" r="0" b="0"/>
+                              <wp:docPr id="194" name="Picture 194" descr="Text&#10;&#10;Description automatically generated"/>
+                              <wp:cNvGraphicFramePr>
+                                <a:graphicFrameLocks xmlns:a="http://purl.oclc.org/ooxml/drawingml/main" noChangeAspect="1"/>
+                              </wp:cNvGraphicFramePr>
+                              <a:graphic xmlns:a="http://purl.oclc.org/ooxml/drawingml/main">
+                                <a:graphicData uri="http://purl.oclc.org/ooxml/drawingml/picture">
+                                  <pic:pic xmlns:pic="http://purl.oclc.org/ooxml/drawingml/picture">
+                                    <pic:nvPicPr>
+                                      <pic:cNvPr id="194" name="Picture 194" descr="Text&#10;&#10;Description automatically generated"/>
+                                      <pic:cNvPicPr/>
+                                    </pic:nvPicPr>
+                                    <pic:blipFill>
+                                      <a:blip r:embed="rId17"/>
+                                      <a:stretch>
+                                        <a:fillRect/>
+                                      </a:stretch>
+                                    </pic:blipFill>
+                                    <pic:spPr>
+                                      <a:xfrm>
+                                        <a:off x="0" y="0"/>
+                                        <a:ext cx="2745078" cy="354596"/>
+                                      </a:xfrm>
+                                      <a:prstGeom prst="rect">
+                                        <a:avLst/>
+                                      </a:prstGeom>
+                                    </pic:spPr>
+                                  </pic:pic>
+                                </a:graphicData>
+                              </a:graphic>
+                            </wp:inline>
+                          </w:drawing>
+                        </w:r>
+                      </w:p>
+                    </wne:txbxContent>
+                  </wp:txbx>
+                  <wp:bodyPr rot="0" vert="horz" wrap="square" lIns="91440" tIns="45720" rIns="91440" bIns="45720" anchor="t" anchorCtr="0">
+                    <a:spAutoFit/>
+                  </wp:bodyPr>
+                </wp:wsp>
+              </a:graphicData>
+            </a:graphic>
+            <wp14:sizeRelH relativeFrom="margin">
+              <wp14:pctWidth>40%</wp14:pctWidth>
+            </wp14:sizeRelH>
+            <wp14:sizeRelV relativeFrom="margin">
+              <wp14:pctHeight>20%</wp14:pctHeight>
+            </wp14:sizeRelV>
+          </wp:anchor>
+        </w:drawing>
+      </w:r>
+      <w:r>
+        <w:rPr>
+          <w:noProof/>
+        </w:rPr>
+        <w:drawing>
+          <wp:anchor distT="45720" distB="45720" distL="114300" distR="114300" simplePos="0" relativeHeight="251675648" behindDoc="0" locked="0" layoutInCell="1" allowOverlap="1" wp14:anchorId="49AFBF85" wp14:editId="65EEDEC0">
+            <wp:simplePos x="0" y="0"/>
+            <wp:positionH relativeFrom="column">
+              <wp:posOffset>281305</wp:posOffset>
+            </wp:positionH>
+            <wp:positionV relativeFrom="paragraph">
+              <wp:posOffset>1973580</wp:posOffset>
+            </wp:positionV>
+            <wp:extent cx="2627630" cy="723900"/>
+            <wp:effectExtent l="0" t="0" r="1270" b="0"/>
+            <wp:wrapSquare wrapText="bothSides"/>
+            <wp:docPr id="25" name="Text Box 2"/>
+            <wp:cNvGraphicFramePr>
+              <a:graphicFrameLocks xmlns:a="http://purl.oclc.org/ooxml/drawingml/main"/>
+            </wp:cNvGraphicFramePr>
+            <a:graphic xmlns:a="http://purl.oclc.org/ooxml/drawingml/main">
+              <a:graphicData uri="http://schemas.microsoft.com/office/word/2010/wordprocessingShape">
+                <wp:wsp>
+                  <wp:cNvSpPr txBox="1">
+                    <a:spLocks noChangeArrowheads="1"/>
+                  </wp:cNvSpPr>
+                  <wp:spPr bwMode="auto">
+                    <a:xfrm>
+                      <a:off x="0" y="0"/>
+                      <a:ext cx="2627630" cy="723900"/>
+                    </a:xfrm>
+                    <a:prstGeom prst="rect">
+                      <a:avLst/>
+                    </a:prstGeom>
+                    <a:solidFill>
+                      <a:srgbClr val="FFFFFF"/>
+                    </a:solidFill>
+                    <a:ln w="9525">
+                      <a:noFill/>
+                      <a:miter lim="800%"/>
+                      <a:headEnd/>
+                      <a:tailEnd/>
+                    </a:ln>
+                  </wp:spPr>
+                  <wp:txbx>
+                    <wne:txbxContent>
+                      <w:p>
+                        <w:pPr>
+                          <w:jc w:val="start"/>
+                        </w:pPr>
+                        <w:r>
+                          <w:t>Here in (1) we do not show the</w:t>
+                        </w:r>
+                        <w:r>
+                          <w:t xml:space="preserve"> </w:t>
+                        </w:r>
+                        <w:r>
+                          <w:t>regularization term that helps enforce sparsity, instead we want to show the main thrust of how we approach minimization overall</w:t>
+                        </w:r>
+                      </w:p>
                     </wne:txbxContent>
                   </wp:txbx>
                   <wp:bodyPr rot="0" vert="horz" wrap="square" lIns="91440" tIns="45720" rIns="91440" bIns="45720" anchor="t" anchorCtr="0">
@@ -1039,11 +1155,564 @@
           </wp:anchor>
         </w:drawing>
       </w:r>
-    </w:p>
+      <w:r>
+        <w:rPr>
+          <w:noProof/>
+        </w:rPr>
+        <w:t xml:space="preserve"> </w:t>
+      </w:r>
+      <w:r>
+        <w:rPr>
+          <w:noProof/>
+        </w:rPr>
+        <w:drawing>
+          <wp:anchor distT="45720" distB="45720" distL="114300" distR="114300" simplePos="0" relativeHeight="251659264" behindDoc="0" locked="0" layoutInCell="1" allowOverlap="1" wp14:anchorId="51C30F67" wp14:editId="303541A2">
+            <wp:simplePos x="0" y="0"/>
+            <wp:positionH relativeFrom="column">
+              <wp:align>right</wp:align>
+            </wp:positionH>
+            <wp:positionV relativeFrom="paragraph">
+              <wp:posOffset>1040130</wp:posOffset>
+            </wp:positionV>
+            <wp:extent cx="2914650" cy="819150"/>
+            <wp:effectExtent l="0" t="0" r="0" b="0"/>
+            <wp:wrapSquare wrapText="bothSides"/>
+            <wp:docPr id="217" name="Text Box 2"/>
+            <wp:cNvGraphicFramePr>
+              <a:graphicFrameLocks xmlns:a="http://purl.oclc.org/ooxml/drawingml/main"/>
+            </wp:cNvGraphicFramePr>
+            <a:graphic xmlns:a="http://purl.oclc.org/ooxml/drawingml/main">
+              <a:graphicData uri="http://schemas.microsoft.com/office/word/2010/wordprocessingShape">
+                <wp:wsp>
+                  <wp:cNvSpPr txBox="1">
+                    <a:spLocks noChangeArrowheads="1"/>
+                  </wp:cNvSpPr>
+                  <wp:spPr bwMode="auto">
+                    <a:xfrm>
+                      <a:off x="0" y="0"/>
+                      <a:ext cx="2914650" cy="819150"/>
+                    </a:xfrm>
+                    <a:prstGeom prst="rect">
+                      <a:avLst/>
+                    </a:prstGeom>
+                    <a:solidFill>
+                      <a:srgbClr val="FFFFFF"/>
+                    </a:solidFill>
+                    <a:ln w="9525">
+                      <a:noFill/>
+                      <a:miter lim="800%"/>
+                      <a:headEnd/>
+                      <a:tailEnd/>
+                    </a:ln>
+                  </wp:spPr>
+                  <wp:txbx>
+                    <wne:txbxContent>
+                      <w:p>
+                        <w:bookmarkStart w:id="1" w:name="_Hlk88827595"/>
+                        <w:bookmarkEnd w:id="1"/>
+                        <w:r>
+                          <w:rPr>
+                            <w:noProof/>
+                          </w:rPr>
+                          <w:drawing>
+                            <wp:inline distT="0" distB="0" distL="0" distR="0" wp14:anchorId="5DD5404B" wp14:editId="43C5A11B">
+                              <wp:extent cx="2722880" cy="604520"/>
+                              <wp:effectExtent l="0" t="0" r="1270" b="5080"/>
+                              <wp:docPr id="1" name="Picture 1" descr="Text&#10;&#10;Description automatically generated"/>
+                              <wp:cNvGraphicFramePr>
+                                <a:graphicFrameLocks xmlns:a="http://purl.oclc.org/ooxml/drawingml/main" noChangeAspect="1"/>
+                              </wp:cNvGraphicFramePr>
+                              <a:graphic xmlns:a="http://purl.oclc.org/ooxml/drawingml/main">
+                                <a:graphicData uri="http://purl.oclc.org/ooxml/drawingml/picture">
+                                  <pic:pic xmlns:pic="http://purl.oclc.org/ooxml/drawingml/picture">
+                                    <pic:nvPicPr>
+                                      <pic:cNvPr id="1" name="Picture 1" descr="Text&#10;&#10;Description automatically generated"/>
+                                      <pic:cNvPicPr/>
+                                    </pic:nvPicPr>
+                                    <pic:blipFill>
+                                      <a:blip r:embed="rId18"/>
+                                      <a:stretch>
+                                        <a:fillRect/>
+                                      </a:stretch>
+                                    </pic:blipFill>
+                                    <pic:spPr>
+                                      <a:xfrm>
+                                        <a:off x="0" y="0"/>
+                                        <a:ext cx="2722880" cy="604520"/>
+                                      </a:xfrm>
+                                      <a:prstGeom prst="rect">
+                                        <a:avLst/>
+                                      </a:prstGeom>
+                                    </pic:spPr>
+                                  </pic:pic>
+                                </a:graphicData>
+                              </a:graphic>
+                            </wp:inline>
+                          </w:drawing>
+                        </w:r>
+                      </w:p>
+                    </wne:txbxContent>
+                  </wp:txbx>
+                  <wp:bodyPr rot="0" vert="horz" wrap="square" lIns="91440" tIns="45720" rIns="91440" bIns="45720" anchor="t" anchorCtr="0">
+                    <a:noAutofit/>
+                  </wp:bodyPr>
+                </wp:wsp>
+              </a:graphicData>
+            </a:graphic>
+            <wp14:sizeRelH relativeFrom="margin">
+              <wp14:pctWidth>0%</wp14:pctWidth>
+            </wp14:sizeRelH>
+            <wp14:sizeRelV relativeFrom="margin">
+              <wp14:pctHeight>0%</wp14:pctHeight>
+            </wp14:sizeRelV>
+          </wp:anchor>
+        </w:drawing>
+      </w:r>
+      <w:r>
+        <w:t>In theory a lens less system has all the information available at the sensor. However, the problem is ill-posed. Introducing a diffuser gives structure to our point spread function, or random matrix, allowing us to solve an otherwise intractable problem. If we enforce sparsity as a prior, and non-negativity (no negative pixels), minimize for the least squares we are trying to solve the equation below</w:t>
+      </w:r>
+    </w:p>
+    <w:p/>
     <w:p>
       <w:pPr>
         <w:pStyle w:val="BodyText"/>
       </w:pPr>
+    </w:p>
+    <w:p>
+      <w:pPr>
+        <w:pStyle w:val="BodyText"/>
+      </w:pPr>
+    </w:p>
+    <w:p>
+      <w:pPr>
+        <w:pStyle w:val="BodyText"/>
+        <w:rPr>
+          <w:lang w:val="en-US"/>
+        </w:rPr>
+      </w:pPr>
+    </w:p>
+    <w:p>
+      <w:pPr>
+        <w:pStyle w:val="BodyText"/>
+        <w:rPr>
+          <w:lang w:val="en-US"/>
+        </w:rPr>
+      </w:pPr>
+    </w:p>
+    <w:p>
+      <w:pPr>
+        <w:pStyle w:val="BodyText"/>
+        <w:rPr>
+          <w:lang w:val="en-US"/>
+        </w:rPr>
+      </w:pPr>
+      <w:r>
+        <w:rPr>
+          <w:noProof/>
+          <w:lang w:val="en-US"/>
+        </w:rPr>
+        <w:drawing>
+          <wp:anchor distT="45720" distB="45720" distL="114300" distR="114300" simplePos="0" relativeHeight="251685888" behindDoc="0" locked="0" layoutInCell="1" allowOverlap="1" wp14:anchorId="7FCC932D" wp14:editId="50EE8CFE">
+            <wp:simplePos x="0" y="0"/>
+            <wp:positionH relativeFrom="column">
+              <wp:posOffset>217170</wp:posOffset>
+            </wp:positionH>
+            <wp:positionV relativeFrom="paragraph">
+              <wp:posOffset>1868805</wp:posOffset>
+            </wp:positionV>
+            <wp:extent cx="2360930" cy="1404620"/>
+            <wp:effectExtent l="0" t="0" r="0" b="0"/>
+            <wp:wrapSquare wrapText="bothSides"/>
+            <wp:docPr id="204" name="Text Box 2"/>
+            <wp:cNvGraphicFramePr>
+              <a:graphicFrameLocks xmlns:a="http://purl.oclc.org/ooxml/drawingml/main"/>
+            </wp:cNvGraphicFramePr>
+            <a:graphic xmlns:a="http://purl.oclc.org/ooxml/drawingml/main">
+              <a:graphicData uri="http://schemas.microsoft.com/office/word/2010/wordprocessingShape">
+                <wp:wsp>
+                  <wp:cNvSpPr txBox="1">
+                    <a:spLocks noChangeArrowheads="1"/>
+                  </wp:cNvSpPr>
+                  <wp:spPr bwMode="auto">
+                    <a:xfrm>
+                      <a:off x="0" y="0"/>
+                      <a:ext cx="2360930" cy="1404620"/>
+                    </a:xfrm>
+                    <a:prstGeom prst="rect">
+                      <a:avLst/>
+                    </a:prstGeom>
+                    <a:solidFill>
+                      <a:srgbClr val="FFFFFF"/>
+                    </a:solidFill>
+                    <a:ln w="9525">
+                      <a:noFill/>
+                      <a:miter lim="800%"/>
+                      <a:headEnd/>
+                      <a:tailEnd/>
+                    </a:ln>
+                  </wp:spPr>
+                  <wp:txbx>
+                    <wne:txbxContent>
+                      <w:p>
+                        <w:r>
+                          <w:rPr>
+                            <w:noProof/>
+                          </w:rPr>
+                          <w:drawing>
+                            <wp:inline distT="0" distB="0" distL="0" distR="0" wp14:anchorId="242EF153" wp14:editId="1838EF41">
+                              <wp:extent cx="2433320" cy="391160"/>
+                              <wp:effectExtent l="0" t="0" r="5080" b="8890"/>
+                              <wp:docPr id="205" name="Picture 205" descr="Text&#10;&#10;Description automatically generated"/>
+                              <wp:cNvGraphicFramePr>
+                                <a:graphicFrameLocks xmlns:a="http://purl.oclc.org/ooxml/drawingml/main" noChangeAspect="1"/>
+                              </wp:cNvGraphicFramePr>
+                              <a:graphic xmlns:a="http://purl.oclc.org/ooxml/drawingml/main">
+                                <a:graphicData uri="http://purl.oclc.org/ooxml/drawingml/picture">
+                                  <pic:pic xmlns:pic="http://purl.oclc.org/ooxml/drawingml/picture">
+                                    <pic:nvPicPr>
+                                      <pic:cNvPr id="205" name="Picture 205" descr="Text&#10;&#10;Description automatically generated"/>
+                                      <pic:cNvPicPr/>
+                                    </pic:nvPicPr>
+                                    <pic:blipFill>
+                                      <a:blip r:embed="rId19"/>
+                                      <a:stretch>
+                                        <a:fillRect/>
+                                      </a:stretch>
+                                    </pic:blipFill>
+                                    <pic:spPr>
+                                      <a:xfrm>
+                                        <a:off x="0" y="0"/>
+                                        <a:ext cx="2433320" cy="391160"/>
+                                      </a:xfrm>
+                                      <a:prstGeom prst="rect">
+                                        <a:avLst/>
+                                      </a:prstGeom>
+                                    </pic:spPr>
+                                  </pic:pic>
+                                </a:graphicData>
+                              </a:graphic>
+                            </wp:inline>
+                          </w:drawing>
+                        </w:r>
+                      </w:p>
+                    </wne:txbxContent>
+                  </wp:txbx>
+                  <wp:bodyPr rot="0" vert="horz" wrap="square" lIns="91440" tIns="45720" rIns="91440" bIns="45720" anchor="t" anchorCtr="0">
+                    <a:spAutoFit/>
+                  </wp:bodyPr>
+                </wp:wsp>
+              </a:graphicData>
+            </a:graphic>
+            <wp14:sizeRelH relativeFrom="margin">
+              <wp14:pctWidth>40%</wp14:pctWidth>
+            </wp14:sizeRelH>
+            <wp14:sizeRelV relativeFrom="margin">
+              <wp14:pctHeight>20%</wp14:pctHeight>
+            </wp14:sizeRelV>
+          </wp:anchor>
+        </w:drawing>
+      </w:r>
+      <w:r>
+        <w:rPr>
+          <w:noProof/>
+          <w:lang w:val="en-US"/>
+        </w:rPr>
+        <w:drawing>
+          <wp:anchor distT="45720" distB="45720" distL="114300" distR="114300" simplePos="0" relativeHeight="251683840" behindDoc="0" locked="0" layoutInCell="1" allowOverlap="1" wp14:anchorId="3E878296" wp14:editId="3EC14A9E">
+            <wp:simplePos x="0" y="0"/>
+            <wp:positionH relativeFrom="column">
+              <wp:align>center</wp:align>
+            </wp:positionH>
+            <wp:positionV relativeFrom="paragraph">
+              <wp:posOffset>182880</wp:posOffset>
+            </wp:positionV>
+            <wp:extent cx="2360930" cy="1404620"/>
+            <wp:effectExtent l="0" t="0" r="0" b="0"/>
+            <wp:wrapSquare wrapText="bothSides"/>
+            <wp:docPr id="203" name="Text Box 2"/>
+            <wp:cNvGraphicFramePr>
+              <a:graphicFrameLocks xmlns:a="http://purl.oclc.org/ooxml/drawingml/main"/>
+            </wp:cNvGraphicFramePr>
+            <a:graphic xmlns:a="http://purl.oclc.org/ooxml/drawingml/main">
+              <a:graphicData uri="http://schemas.microsoft.com/office/word/2010/wordprocessingShape">
+                <wp:wsp>
+                  <wp:cNvSpPr txBox="1">
+                    <a:spLocks noChangeArrowheads="1"/>
+                  </wp:cNvSpPr>
+                  <wp:spPr bwMode="auto">
+                    <a:xfrm>
+                      <a:off x="0" y="0"/>
+                      <a:ext cx="2360930" cy="1404620"/>
+                    </a:xfrm>
+                    <a:prstGeom prst="rect">
+                      <a:avLst/>
+                    </a:prstGeom>
+                    <a:solidFill>
+                      <a:srgbClr val="FFFFFF"/>
+                    </a:solidFill>
+                    <a:ln w="9525">
+                      <a:noFill/>
+                      <a:miter lim="800%"/>
+                      <a:headEnd/>
+                      <a:tailEnd/>
+                    </a:ln>
+                  </wp:spPr>
+                  <wp:txbx>
+                    <wne:txbxContent>
+                      <w:p>
+                        <w:pPr>
+                          <w:jc w:val="start"/>
+                        </w:pPr>
+                        <w:r>
+                          <w:t xml:space="preserve">Here there are a few points to note. The first is that the M matrix in (5) has already been decoupled from A, and this is because if we included the cropping effect into A, the matrix would be ill-conditioned. </w:t>
+                        </w:r>
+                        <w:r>
+                          <w:t>Continuing</w:t>
+                        </w:r>
+                        <w:r>
+                          <w:t xml:space="preserve"> with (5), we have just expressed the </w:t>
+                        </w:r>
+                        <w:r>
+                          <w:t xml:space="preserve">convolution of “Mv” as a product of </w:t>
+                        </w:r>
+                        <w:r>
+                          <w:t>Fouriers</w:t>
+                        </w:r>
+                        <w:r>
+                          <w:t xml:space="preserve"> and the inverse of that dot product</w:t>
+                        </w:r>
+                        <w:r>
+                          <w:t xml:space="preserve"> but have expressed the equation as products of matrices.</w:t>
+                        </w:r>
+                      </w:p>
+                    </wne:txbxContent>
+                  </wp:txbx>
+                  <wp:bodyPr rot="0" vert="horz" wrap="square" lIns="91440" tIns="45720" rIns="91440" bIns="45720" anchor="t" anchorCtr="0">
+                    <a:spAutoFit/>
+                  </wp:bodyPr>
+                </wp:wsp>
+              </a:graphicData>
+            </a:graphic>
+            <wp14:sizeRelH relativeFrom="margin">
+              <wp14:pctWidth>40%</wp14:pctWidth>
+            </wp14:sizeRelH>
+            <wp14:sizeRelV relativeFrom="margin">
+              <wp14:pctHeight>20%</wp14:pctHeight>
+            </wp14:sizeRelV>
+          </wp:anchor>
+        </w:drawing>
+      </w:r>
+    </w:p>
+    <w:p>
+      <w:pPr>
+        <w:pStyle w:val="BodyText"/>
+        <w:rPr>
+          <w:lang w:val="en-US"/>
+        </w:rPr>
+      </w:pPr>
+      <w:r>
+        <w:rPr>
+          <w:noProof/>
+          <w:lang w:val="en-US"/>
+        </w:rPr>
+        <w:drawing>
+          <wp:anchor distT="45720" distB="45720" distL="114300" distR="114300" simplePos="0" relativeHeight="251687936" behindDoc="0" locked="0" layoutInCell="1" allowOverlap="1" wp14:anchorId="58816887" wp14:editId="01059C76">
+            <wp:simplePos x="0" y="0"/>
+            <wp:positionH relativeFrom="column">
+              <wp:posOffset>198120</wp:posOffset>
+            </wp:positionH>
+            <wp:positionV relativeFrom="paragraph">
+              <wp:posOffset>791210</wp:posOffset>
+            </wp:positionV>
+            <wp:extent cx="2360930" cy="1404620"/>
+            <wp:effectExtent l="0" t="0" r="0" b="1270"/>
+            <wp:wrapSquare wrapText="bothSides"/>
+            <wp:docPr id="206" name="Text Box 2"/>
+            <wp:cNvGraphicFramePr>
+              <a:graphicFrameLocks xmlns:a="http://purl.oclc.org/ooxml/drawingml/main"/>
+            </wp:cNvGraphicFramePr>
+            <a:graphic xmlns:a="http://purl.oclc.org/ooxml/drawingml/main">
+              <a:graphicData uri="http://schemas.microsoft.com/office/word/2010/wordprocessingShape">
+                <wp:wsp>
+                  <wp:cNvSpPr txBox="1">
+                    <a:spLocks noChangeArrowheads="1"/>
+                  </wp:cNvSpPr>
+                  <wp:spPr bwMode="auto">
+                    <a:xfrm>
+                      <a:off x="0" y="0"/>
+                      <a:ext cx="2360930" cy="1404620"/>
+                    </a:xfrm>
+                    <a:prstGeom prst="rect">
+                      <a:avLst/>
+                    </a:prstGeom>
+                    <a:solidFill>
+                      <a:srgbClr val="FFFFFF"/>
+                    </a:solidFill>
+                    <a:ln w="9525">
+                      <a:noFill/>
+                      <a:miter lim="800%"/>
+                      <a:headEnd/>
+                      <a:tailEnd/>
+                    </a:ln>
+                  </wp:spPr>
+                  <wp:txbx>
+                    <wne:txbxContent>
+                      <w:p>
+                        <w:pPr>
+                          <w:jc w:val="start"/>
+                        </w:pPr>
+                        <w:r>
+                          <w:t xml:space="preserve">Here we substituted (7) back into (4) to give us (8) and taken the adjunct of (8) to give us (9). At this point (8) and (9) we can implement into code to solve our </w:t>
+                        </w:r>
+                        <w:r>
+                          <w:t>iteration (</w:t>
+                        </w:r>
+                        <w:r>
+                          <w:t>10).</w:t>
+                        </w:r>
+                      </w:p>
+                    </wne:txbxContent>
+                  </wp:txbx>
+                  <wp:bodyPr rot="0" vert="horz" wrap="square" lIns="91440" tIns="45720" rIns="91440" bIns="45720" anchor="t" anchorCtr="0">
+                    <a:spAutoFit/>
+                  </wp:bodyPr>
+                </wp:wsp>
+              </a:graphicData>
+            </a:graphic>
+            <wp14:sizeRelH relativeFrom="margin">
+              <wp14:pctWidth>40%</wp14:pctWidth>
+            </wp14:sizeRelH>
+            <wp14:sizeRelV relativeFrom="margin">
+              <wp14:pctHeight>20%</wp14:pctHeight>
+            </wp14:sizeRelV>
+          </wp:anchor>
+        </w:drawing>
+      </w:r>
+    </w:p>
+    <w:p>
+      <w:pPr>
+        <w:pStyle w:val="BodyText"/>
+      </w:pPr>
+    </w:p>
+    <w:p>
+      <w:pPr>
+        <w:pStyle w:val="BodyText"/>
+      </w:pPr>
+    </w:p>
+    <w:p>
+      <w:pPr>
+        <w:pStyle w:val="BodyText"/>
+      </w:pPr>
+    </w:p>
+    <w:p>
+      <w:pPr>
+        <w:pStyle w:val="BodyText"/>
+      </w:pPr>
+      <w:r>
+        <w:rPr>
+          <w:noProof/>
+        </w:rPr>
+        <w:drawing>
+          <wp:anchor distT="45720" distB="45720" distL="114300" distR="114300" simplePos="0" relativeHeight="251689984" behindDoc="0" locked="0" layoutInCell="1" allowOverlap="1" wp14:anchorId="1B1F1084" wp14:editId="109313C2">
+            <wp:simplePos x="0" y="0"/>
+            <wp:positionH relativeFrom="column">
+              <wp:align>center</wp:align>
+            </wp:positionH>
+            <wp:positionV relativeFrom="paragraph">
+              <wp:posOffset>182880</wp:posOffset>
+            </wp:positionV>
+            <wp:extent cx="2360930" cy="1404620"/>
+            <wp:effectExtent l="0" t="0" r="0" b="0"/>
+            <wp:wrapSquare wrapText="bothSides"/>
+            <wp:docPr id="207" name="Text Box 2"/>
+            <wp:cNvGraphicFramePr>
+              <a:graphicFrameLocks xmlns:a="http://purl.oclc.org/ooxml/drawingml/main"/>
+            </wp:cNvGraphicFramePr>
+            <a:graphic xmlns:a="http://purl.oclc.org/ooxml/drawingml/main">
+              <a:graphicData uri="http://schemas.microsoft.com/office/word/2010/wordprocessingShape">
+                <wp:wsp>
+                  <wp:cNvSpPr txBox="1">
+                    <a:spLocks noChangeArrowheads="1"/>
+                  </wp:cNvSpPr>
+                  <wp:spPr bwMode="auto">
+                    <a:xfrm>
+                      <a:off x="0" y="0"/>
+                      <a:ext cx="2360930" cy="1404620"/>
+                    </a:xfrm>
+                    <a:prstGeom prst="rect">
+                      <a:avLst/>
+                    </a:prstGeom>
+                    <a:solidFill>
+                      <a:srgbClr val="FFFFFF"/>
+                    </a:solidFill>
+                    <a:ln w="9525">
+                      <a:noFill/>
+                      <a:miter lim="800%"/>
+                      <a:headEnd/>
+                      <a:tailEnd/>
+                    </a:ln>
+                  </wp:spPr>
+                  <wp:txbx>
+                    <wne:txbxContent>
+                      <w:p>
+                        <w:r>
+                          <w:rPr>
+                            <w:noProof/>
+                          </w:rPr>
+                          <w:drawing>
+                            <wp:inline distT="0" distB="0" distL="0" distR="0" wp14:anchorId="007A3DB9" wp14:editId="17778AE9">
+                              <wp:extent cx="2433320" cy="516890"/>
+                              <wp:effectExtent l="0" t="0" r="5080" b="0"/>
+                              <wp:docPr id="209" name="Picture 209" descr="Text&#10;&#10;Description automatically generated"/>
+                              <wp:cNvGraphicFramePr>
+                                <a:graphicFrameLocks xmlns:a="http://purl.oclc.org/ooxml/drawingml/main" noChangeAspect="1"/>
+                              </wp:cNvGraphicFramePr>
+                              <a:graphic xmlns:a="http://purl.oclc.org/ooxml/drawingml/main">
+                                <a:graphicData uri="http://purl.oclc.org/ooxml/drawingml/picture">
+                                  <pic:pic xmlns:pic="http://purl.oclc.org/ooxml/drawingml/picture">
+                                    <pic:nvPicPr>
+                                      <pic:cNvPr id="209" name="Picture 209" descr="Text&#10;&#10;Description automatically generated"/>
+                                      <pic:cNvPicPr/>
+                                    </pic:nvPicPr>
+                                    <pic:blipFill>
+                                      <a:blip r:embed="rId20"/>
+                                      <a:stretch>
+                                        <a:fillRect/>
+                                      </a:stretch>
+                                    </pic:blipFill>
+                                    <pic:spPr>
+                                      <a:xfrm>
+                                        <a:off x="0" y="0"/>
+                                        <a:ext cx="2433320" cy="516890"/>
+                                      </a:xfrm>
+                                      <a:prstGeom prst="rect">
+                                        <a:avLst/>
+                                      </a:prstGeom>
+                                    </pic:spPr>
+                                  </pic:pic>
+                                </a:graphicData>
+                              </a:graphic>
+                            </wp:inline>
+                          </w:drawing>
+                        </w:r>
+                      </w:p>
+                    </wne:txbxContent>
+                  </wp:txbx>
+                  <wp:bodyPr rot="0" vert="horz" wrap="square" lIns="91440" tIns="45720" rIns="91440" bIns="45720" anchor="t" anchorCtr="0">
+                    <a:spAutoFit/>
+                  </wp:bodyPr>
+                </wp:wsp>
+              </a:graphicData>
+            </a:graphic>
+            <wp14:sizeRelH relativeFrom="margin">
+              <wp14:pctWidth>40%</wp14:pctWidth>
+            </wp14:sizeRelH>
+            <wp14:sizeRelV relativeFrom="margin">
+              <wp14:pctHeight>20%</wp14:pctHeight>
+            </wp14:sizeRelV>
+          </wp:anchor>
+        </w:drawing>
+      </w:r>
       <w:r>
         <w:t xml:space="preserve">For our experiments we used a Raspberry Pi Camera V2 sensor with some modifications (see discussion section). The sensor itself is a CMOS device with 3280(H) x 2464(V) active </w:t>
       </w:r>
@@ -1062,10 +1731,8 @@
         <w:pStyle w:val="BodyText"/>
       </w:pPr>
       <w:r>
-        <w:t xml:space="preserve">The diffusers we used were single and double-sided ordinary scotch tape. We also constructed with two paper clips that supported a mask that fit over the CMOS sensor assembly. The entire assembly was outfitted with black opaque tape to block and limit stray light other than from our point source. All the </w:t>
-      </w:r>
-      <w:r>
-        <w:t xml:space="preserve">experiments were done in as dark an environment as possible. Black tape was also used for an aperture. </w:t>
+        <w:lastRenderedPageBreak/>
+        <w:t xml:space="preserve">The diffusers we used were single and double-sided ordinary scotch tape. We also constructed with two paper clips that supported a mask that fit over the CMOS sensor assembly. The entire assembly was outfitted with black opaque tape to block and limit stray light other than from our point source. All the experiments were done in as dark an environment as possible. Black tape was also used for an aperture. </w:t>
       </w:r>
     </w:p>
     <w:p>
@@ -1076,10 +1743,16 @@
         <w:rPr>
           <w:noProof/>
         </w:rPr>
+        <w:t xml:space="preserve"> </w:t>
+      </w:r>
+      <w:r>
+        <w:rPr>
+          <w:noProof/>
+        </w:rPr>
         <w:drawing>
-          <wp:inline distT="0" distB="0" distL="0" distR="0" wp14:anchorId="6F631AE9" wp14:editId="480C4C96">
-            <wp:extent cx="2624625" cy="3505200"/>
-            <wp:effectExtent l="0" t="0" r="4445" b="0"/>
+          <wp:inline distT="0" distB="0" distL="0" distR="0" wp14:anchorId="6F631AE9" wp14:editId="772C2677">
+            <wp:extent cx="2653154" cy="3543300"/>
+            <wp:effectExtent l="0" t="0" r="0" b="0"/>
             <wp:docPr id="19" name="Picture 19" descr="A picture containing guitar&#10;&#10;Description automatically generated"/>
             <wp:cNvGraphicFramePr>
               <a:graphicFrameLocks xmlns:a="http://purl.oclc.org/ooxml/drawingml/main" noChangeAspect="1"/>
@@ -1094,7 +1767,7 @@
                     </pic:cNvPicPr>
                   </pic:nvPicPr>
                   <pic:blipFill>
-                    <a:blip r:embed="rId16" cstate="print">
+                    <a:blip r:embed="rId21" cstate="print">
                       <a:extLst>
                         <a:ext uri="{28A0092B-C50C-407E-A947-70E740481C1C}">
                           <a14:useLocalDpi xmlns:a14="http://schemas.microsoft.com/office/drawing/2010/main" val="0"/>
@@ -1109,7 +1782,7 @@
                   <pic:spPr bwMode="auto">
                     <a:xfrm>
                       <a:off x="0" y="0"/>
-                      <a:ext cx="2628618" cy="3510533"/>
+                      <a:ext cx="2658028" cy="3549810"/>
                     </a:xfrm>
                     <a:prstGeom prst="rect">
                       <a:avLst/>
@@ -1132,7 +1805,20 @@
     <w:p>
       <w:pPr>
         <w:pStyle w:val="BodyText"/>
-      </w:pPr>
+        <w:rPr>
+          <w:sz w:val="16"/>
+          <w:szCs w:val="16"/>
+          <w:lang w:val="en-US"/>
+        </w:rPr>
+      </w:pPr>
+      <w:r>
+        <w:rPr>
+          <w:sz w:val="16"/>
+          <w:szCs w:val="16"/>
+          <w:lang w:val="en-US"/>
+        </w:rPr>
+        <w:t>Figure X</w:t>
+      </w:r>
     </w:p>
     <w:p>
       <w:pPr>
@@ -1221,11 +1907,7 @@
         <w:pStyle w:val="BodyText"/>
       </w:pPr>
       <w:r>
-        <w:t xml:space="preserve">In the original paper [1], there is a variation where the equipment used is commodity. The construction of a system while inexpensive and convenient is not practical and stable to construct consistently with success. The author followed the </w:t>
-      </w:r>
-      <w:r>
-        <w:lastRenderedPageBreak/>
-        <w:t xml:space="preserve">instructions outlined in a tutorial and had difficulty recreating </w:t>
+        <w:t xml:space="preserve">In the original paper [1], there is a variation where the equipment used is commodity. The construction of a system while inexpensive and convenient is not practical and stable to construct consistently with success. The author followed the instructions outlined in a tutorial and had difficulty recreating </w:t>
       </w:r>
       <w:r>
         <w:rPr>
@@ -1298,7 +1980,7 @@
                                       </pic:cNvPicPr>
                                     </pic:nvPicPr>
                                     <pic:blipFill>
-                                      <a:blip r:embed="rId17">
+                                      <a:blip r:embed="rId22">
                                         <a:extLst>
                                           <a:ext uri="{28A0092B-C50C-407E-A947-70E740481C1C}">
                                             <a14:useLocalDpi xmlns:a14="http://schemas.microsoft.com/office/drawing/2010/main" val="0"/>
@@ -1333,8 +2015,16 @@
                       <w:p>
                         <w:pPr>
                           <w:jc w:val="start"/>
+                          <w:rPr>
+                            <w:sz w:val="16"/>
+                            <w:szCs w:val="16"/>
+                          </w:rPr>
                         </w:pPr>
                         <w:r>
+                          <w:rPr>
+                            <w:sz w:val="16"/>
+                            <w:szCs w:val="16"/>
+                          </w:rPr>
                           <w:t>Figure with red arrow</w:t>
                         </w:r>
                       </w:p>
@@ -1596,7 +2286,14 @@
         <w:rPr>
           <w:lang w:val="en-US"/>
         </w:rPr>
-        <w:t xml:space="preserve"> Fov equation we need to account for a cutoff angle to address angles with high incidence on our </w:t>
+        <w:t xml:space="preserve"> Fov equation we need to account for a </w:t>
+      </w:r>
+      <w:r>
+        <w:rPr>
+          <w:lang w:val="en-US"/>
+        </w:rPr>
+        <w:lastRenderedPageBreak/>
+        <w:t xml:space="preserve">cutoff angle to address angles with high incidence on our </w:t>
       </w:r>
       <w:r>
         <w:rPr>
@@ -1654,13 +2351,7 @@
         <w:rPr>
           <w:lang w:val="en-US"/>
         </w:rPr>
-        <w:t xml:space="preserve"> off-axis modeling, when we develop a forward model, we often assume </w:t>
-      </w:r>
-      <w:r>
-        <w:rPr>
-          <w:lang w:val="en-US"/>
-        </w:rPr>
-        <w:t>that the diffuser is a pure phase modulation element</w:t>
+        <w:t xml:space="preserve"> off-axis modeling, when we develop a forward model, we often assume that the diffuser is a pure phase modulation element</w:t>
       </w:r>
       <w:r>
         <w:rPr>
@@ -2141,7 +2832,13 @@
         <w:rPr>
           <w:lang w:val="en-US"/>
         </w:rPr>
-        <w:t xml:space="preserve">to model the light field without the diffuser to sensor </w:t>
+        <w:t xml:space="preserve">to model </w:t>
+      </w:r>
+      <w:r>
+        <w:rPr>
+          <w:lang w:val="en-US"/>
+        </w:rPr>
+        <w:t xml:space="preserve">the light field without the diffuser to sensor </w:t>
       </w:r>
       <w:proofErr w:type="gramStart"/>
       <w:r>
@@ -2189,7 +2886,6 @@
         <w:t xml:space="preserve">in engineering terms </w:t>
       </w:r>
       <w:r>
-        <w:lastRenderedPageBreak/>
         <w:t>means less samples and an overall reduction in the complexity of the acquisition system. This translates into</w:t>
       </w:r>
       <w:r>
@@ -2365,10 +3061,15 @@
         <w:t xml:space="preserve">’ </w:t>
       </w:r>
       <w:r>
-        <w:t xml:space="preserve">names; do not use “et al.”. Papers that have not been published, even if they have been submitted for publication, should be cited as “unpublished” [4]. Papers that have been accepted for </w:t>
-      </w:r>
-      <w:r>
-        <w:t>publication should be cited as “in press” [5]. Capitalize only the first word in a paper title, except for proper nouns and element symbols.</w:t>
+        <w:t xml:space="preserve">names; do not use “et al.”. Papers that have not been published, even if they have been submitted for publication, should be cited as “unpublished” [4]. Papers that have been accepted for publication should be cited as “in press” [5]. Capitalize only the </w:t>
+      </w:r>
+    </w:p>
+    <w:p>
+      <w:pPr>
+        <w:pStyle w:val="BodyText"/>
+      </w:pPr>
+      <w:r>
+        <w:t>first word in a paper title, except for proper nouns and element symbols.</w:t>
       </w:r>
     </w:p>
     <w:p>
@@ -2481,13 +3182,6 @@
           <w:szCs w:val="20"/>
           <w:lang w:val="x-none" w:eastAsia="x-none"/>
         </w:rPr>
-        <w:sectPr>
-          <w:type w:val="continuous"/>
-          <w:pgSz w:w="612pt" w:h="792pt" w:code="1"/>
-          <w:pgMar w:top="54pt" w:right="45.35pt" w:bottom="72pt" w:left="45.35pt" w:header="36pt" w:footer="36pt" w:gutter="0pt"/>
-          <w:cols w:num="2" w:space="18pt"/>
-          <w:docGrid w:linePitch="360"/>
-        </w:sectPr>
       </w:pPr>
       <w:r>
         <w:rPr>
@@ -2500,7 +3194,21 @@
           <w:szCs w:val="20"/>
           <w:lang w:val="x-none" w:eastAsia="x-none"/>
         </w:rPr>
-        <w:t xml:space="preserve">IEEE conference templates contain guidance text for composing and formatting conference papers. Please ensure that all template text is removed from your conference paper prior to submission to the conference. Failure to remove template text from your paper </w:t>
+        <w:t xml:space="preserve">IEEE conference templates contain guidance text for composing and formatting conference papers. Please ensure that all template text is removed from your conference paper prior to submission to the </w:t>
+      </w:r>
+      <w:r>
+        <w:rPr>
+          <w:rFonts w:eastAsia="SimSun"/>
+          <w:b/>
+          <w:noProof w:val="0"/>
+          <w:color w:val="FF0000"/>
+          <w:spacing w:val="-1"/>
+          <w:sz w:val="20"/>
+          <w:szCs w:val="20"/>
+          <w:lang w:val="x-none" w:eastAsia="x-none"/>
+        </w:rPr>
+        <w:lastRenderedPageBreak/>
+        <w:t xml:space="preserve">conference. Failure to remove template text from your paper </w:t>
       </w:r>
       <w:r>
         <w:rPr>
@@ -2527,6 +3235,71 @@
           <w:lang w:val="x-none" w:eastAsia="x-none"/>
         </w:rPr>
         <w:t xml:space="preserve"> result in your paper not being published.</w:t>
+      </w:r>
+    </w:p>
+    <w:p>
+      <w:pPr>
+        <w:pStyle w:val="references"/>
+        <w:numPr>
+          <w:ilvl w:val="0"/>
+          <w:numId w:val="0"/>
+        </w:numPr>
+        <w:ind w:start="18pt" w:hanging="18pt"/>
+        <w:jc w:val="center"/>
+        <w:rPr>
+          <w:rFonts w:eastAsia="SimSun"/>
+          <w:b/>
+          <w:noProof w:val="0"/>
+          <w:color w:val="FF0000"/>
+          <w:spacing w:val="-1"/>
+          <w:sz w:val="20"/>
+          <w:szCs w:val="20"/>
+          <w:lang w:val="x-none" w:eastAsia="x-none"/>
+        </w:rPr>
+        <w:sectPr>
+          <w:type w:val="continuous"/>
+          <w:pgSz w:w="612pt" w:h="792pt" w:code="1"/>
+          <w:pgMar w:top="54pt" w:right="45.35pt" w:bottom="72pt" w:left="45.35pt" w:header="36pt" w:footer="36pt" w:gutter="0pt"/>
+          <w:cols w:num="2" w:space="18pt"/>
+          <w:docGrid w:linePitch="360"/>
+        </w:sectPr>
+      </w:pPr>
+      <w:r>
+        <w:drawing>
+          <wp:inline distT="0" distB="0" distL="0" distR="0" wp14:anchorId="2D67AEFE" wp14:editId="486CB382">
+            <wp:extent cx="3195955" cy="1497965"/>
+            <wp:effectExtent l="0" t="0" r="4445" b="6985"/>
+            <wp:docPr id="22" name="Picture 22" descr="Text, letter&#10;&#10;Description automatically generated"/>
+            <wp:cNvGraphicFramePr>
+              <a:graphicFrameLocks xmlns:a="http://purl.oclc.org/ooxml/drawingml/main" noChangeAspect="1"/>
+            </wp:cNvGraphicFramePr>
+            <a:graphic xmlns:a="http://purl.oclc.org/ooxml/drawingml/main">
+              <a:graphicData uri="http://purl.oclc.org/ooxml/drawingml/picture">
+                <pic:pic xmlns:pic="http://purl.oclc.org/ooxml/drawingml/picture">
+                  <pic:nvPicPr>
+                    <pic:cNvPr id="22" name="Picture 22" descr="Text, letter&#10;&#10;Description automatically generated"/>
+                    <pic:cNvPicPr/>
+                  </pic:nvPicPr>
+                  <pic:blipFill>
+                    <a:blip r:embed="rId23"/>
+                    <a:stretch>
+                      <a:fillRect/>
+                    </a:stretch>
+                  </pic:blipFill>
+                  <pic:spPr>
+                    <a:xfrm>
+                      <a:off x="0" y="0"/>
+                      <a:ext cx="3195955" cy="1497965"/>
+                    </a:xfrm>
+                    <a:prstGeom prst="rect">
+                      <a:avLst/>
+                    </a:prstGeom>
+                  </pic:spPr>
+                </pic:pic>
+              </a:graphicData>
+            </a:graphic>
+          </wp:inline>
+        </w:drawing>
       </w:r>
     </w:p>
     <w:p>

</xml_diff>